<commit_message>
Finished Writeup + Cleaned up LZWmod
</commit_message>
<xml_diff>
--- a/Assignment 3 Writeup.docx
+++ b/Assignment 3 Writeup.docx
@@ -205,6 +205,24 @@
               <w:t>(Original/Compressed/Ratio)</w:t>
             </w:r>
           </w:p>
+          <w:p>
+            <w:pPr>
+              <w:spacing w:line="480" w:lineRule="auto"/>
+              <w:rPr>
+                <w:rFonts w:ascii="Times New Roman" w:hAnsi="Times New Roman" w:cs="Times New Roman"/>
+                <w:sz w:val="24"/>
+                <w:szCs w:val="24"/>
+              </w:rPr>
+            </w:pPr>
+            <w:r>
+              <w:rPr>
+                <w:rFonts w:ascii="Times New Roman" w:hAnsi="Times New Roman" w:cs="Times New Roman"/>
+                <w:sz w:val="24"/>
+                <w:szCs w:val="24"/>
+              </w:rPr>
+              <w:t>(KB)</w:t>
+            </w:r>
+          </w:p>
         </w:tc>
         <w:tc>
           <w:tcPr>
@@ -262,6 +280,24 @@
               <w:t>/Ratio)</w:t>
             </w:r>
           </w:p>
+          <w:p>
+            <w:pPr>
+              <w:spacing w:line="480" w:lineRule="auto"/>
+              <w:rPr>
+                <w:rFonts w:ascii="Times New Roman" w:hAnsi="Times New Roman" w:cs="Times New Roman"/>
+                <w:sz w:val="24"/>
+                <w:szCs w:val="24"/>
+              </w:rPr>
+            </w:pPr>
+            <w:r>
+              <w:rPr>
+                <w:rFonts w:ascii="Times New Roman" w:hAnsi="Times New Roman" w:cs="Times New Roman"/>
+                <w:sz w:val="24"/>
+                <w:szCs w:val="24"/>
+              </w:rPr>
+              <w:t>(KB)</w:t>
+            </w:r>
+          </w:p>
         </w:tc>
         <w:tc>
           <w:tcPr>
@@ -319,6 +355,24 @@
               <w:t>/Ratio)</w:t>
             </w:r>
           </w:p>
+          <w:p>
+            <w:pPr>
+              <w:spacing w:line="480" w:lineRule="auto"/>
+              <w:rPr>
+                <w:rFonts w:ascii="Times New Roman" w:hAnsi="Times New Roman" w:cs="Times New Roman"/>
+                <w:sz w:val="24"/>
+                <w:szCs w:val="24"/>
+              </w:rPr>
+            </w:pPr>
+            <w:r>
+              <w:rPr>
+                <w:rFonts w:ascii="Times New Roman" w:hAnsi="Times New Roman" w:cs="Times New Roman"/>
+                <w:sz w:val="24"/>
+                <w:szCs w:val="24"/>
+              </w:rPr>
+              <w:t>(KB)</w:t>
+            </w:r>
+          </w:p>
         </w:tc>
         <w:tc>
           <w:tcPr>
@@ -374,6 +428,24 @@
                 <w:szCs w:val="24"/>
               </w:rPr>
               <w:t>/Ratio)</w:t>
+            </w:r>
+          </w:p>
+          <w:p>
+            <w:pPr>
+              <w:spacing w:line="480" w:lineRule="auto"/>
+              <w:rPr>
+                <w:rFonts w:ascii="Times New Roman" w:hAnsi="Times New Roman" w:cs="Times New Roman"/>
+                <w:sz w:val="24"/>
+                <w:szCs w:val="24"/>
+              </w:rPr>
+            </w:pPr>
+            <w:r>
+              <w:rPr>
+                <w:rFonts w:ascii="Times New Roman" w:hAnsi="Times New Roman" w:cs="Times New Roman"/>
+                <w:sz w:val="24"/>
+                <w:szCs w:val="24"/>
+              </w:rPr>
+              <w:t>(KB)</w:t>
             </w:r>
           </w:p>
         </w:tc>
@@ -421,76 +493,116 @@
                 <w:sz w:val="24"/>
                 <w:szCs w:val="24"/>
               </w:rPr>
-              <w:t>2,960 KB</w:t>
-            </w:r>
-          </w:p>
-        </w:tc>
-        <w:tc>
-          <w:tcPr>
-            <w:tcW w:w="1997" w:type="dxa"/>
-          </w:tcPr>
-          <w:p>
-            <w:pPr>
-              <w:spacing w:line="480" w:lineRule="auto"/>
-              <w:rPr>
-                <w:rFonts w:ascii="Times New Roman" w:hAnsi="Times New Roman" w:cs="Times New Roman"/>
-                <w:sz w:val="24"/>
-                <w:szCs w:val="24"/>
-              </w:rPr>
-            </w:pPr>
-            <w:r>
-              <w:rPr>
-                <w:rFonts w:ascii="Times New Roman" w:hAnsi="Times New Roman" w:cs="Times New Roman"/>
-                <w:sz w:val="24"/>
-                <w:szCs w:val="24"/>
-              </w:rPr>
-              <w:t>2,960 KB</w:t>
-            </w:r>
-          </w:p>
-        </w:tc>
-        <w:tc>
-          <w:tcPr>
-            <w:tcW w:w="1997" w:type="dxa"/>
-          </w:tcPr>
-          <w:p>
-            <w:pPr>
-              <w:spacing w:line="480" w:lineRule="auto"/>
-              <w:rPr>
-                <w:rFonts w:ascii="Times New Roman" w:hAnsi="Times New Roman" w:cs="Times New Roman"/>
-                <w:sz w:val="24"/>
-                <w:szCs w:val="24"/>
-              </w:rPr>
-            </w:pPr>
-            <w:r>
-              <w:rPr>
-                <w:rFonts w:ascii="Times New Roman" w:hAnsi="Times New Roman" w:cs="Times New Roman"/>
-                <w:sz w:val="24"/>
-                <w:szCs w:val="24"/>
-              </w:rPr>
-              <w:t>2,960 KB</w:t>
-            </w:r>
-          </w:p>
-        </w:tc>
-        <w:tc>
-          <w:tcPr>
-            <w:tcW w:w="1997" w:type="dxa"/>
-          </w:tcPr>
-          <w:p>
-            <w:pPr>
-              <w:spacing w:line="480" w:lineRule="auto"/>
-              <w:rPr>
-                <w:rFonts w:ascii="Times New Roman" w:hAnsi="Times New Roman" w:cs="Times New Roman"/>
-                <w:sz w:val="24"/>
-                <w:szCs w:val="24"/>
-              </w:rPr>
-            </w:pPr>
-            <w:r>
-              <w:rPr>
-                <w:rFonts w:ascii="Times New Roman" w:hAnsi="Times New Roman" w:cs="Times New Roman"/>
-                <w:sz w:val="24"/>
-                <w:szCs w:val="24"/>
-              </w:rPr>
-              <w:t>2,960 KB</w:t>
+              <w:t>2,960</w:t>
+            </w:r>
+            <w:r>
+              <w:rPr>
+                <w:rFonts w:ascii="Times New Roman" w:hAnsi="Times New Roman" w:cs="Times New Roman"/>
+                <w:sz w:val="24"/>
+                <w:szCs w:val="24"/>
+              </w:rPr>
+              <w:t>, &lt;1, 2,960</w:t>
+            </w:r>
+          </w:p>
+        </w:tc>
+        <w:tc>
+          <w:tcPr>
+            <w:tcW w:w="1997" w:type="dxa"/>
+          </w:tcPr>
+          <w:p>
+            <w:pPr>
+              <w:spacing w:line="480" w:lineRule="auto"/>
+              <w:rPr>
+                <w:rFonts w:ascii="Times New Roman" w:hAnsi="Times New Roman" w:cs="Times New Roman"/>
+                <w:sz w:val="24"/>
+                <w:szCs w:val="24"/>
+              </w:rPr>
+            </w:pPr>
+            <w:r>
+              <w:rPr>
+                <w:rFonts w:ascii="Times New Roman" w:hAnsi="Times New Roman" w:cs="Times New Roman"/>
+                <w:sz w:val="24"/>
+                <w:szCs w:val="24"/>
+              </w:rPr>
+              <w:t>2,960</w:t>
+            </w:r>
+            <w:r>
+              <w:rPr>
+                <w:rFonts w:ascii="Times New Roman" w:hAnsi="Times New Roman" w:cs="Times New Roman"/>
+                <w:sz w:val="24"/>
+                <w:szCs w:val="24"/>
+              </w:rPr>
+              <w:t>, 1,751, 1.69</w:t>
+            </w:r>
+          </w:p>
+        </w:tc>
+        <w:tc>
+          <w:tcPr>
+            <w:tcW w:w="1997" w:type="dxa"/>
+          </w:tcPr>
+          <w:p>
+            <w:pPr>
+              <w:spacing w:line="480" w:lineRule="auto"/>
+              <w:rPr>
+                <w:rFonts w:ascii="Times New Roman" w:hAnsi="Times New Roman" w:cs="Times New Roman"/>
+                <w:sz w:val="24"/>
+                <w:szCs w:val="24"/>
+              </w:rPr>
+            </w:pPr>
+            <w:r>
+              <w:rPr>
+                <w:rFonts w:ascii="Times New Roman" w:hAnsi="Times New Roman" w:cs="Times New Roman"/>
+                <w:sz w:val="24"/>
+                <w:szCs w:val="24"/>
+              </w:rPr>
+              <w:t>2,960</w:t>
+            </w:r>
+            <w:r>
+              <w:rPr>
+                <w:rFonts w:ascii="Times New Roman" w:hAnsi="Times New Roman" w:cs="Times New Roman"/>
+                <w:sz w:val="24"/>
+                <w:szCs w:val="24"/>
+              </w:rPr>
+              <w:t xml:space="preserve">, 1,151, </w:t>
+            </w:r>
+            <w:r>
+              <w:rPr>
+                <w:rFonts w:ascii="Times New Roman" w:hAnsi="Times New Roman" w:cs="Times New Roman"/>
+                <w:sz w:val="24"/>
+                <w:szCs w:val="24"/>
+              </w:rPr>
+              <w:t>2.6</w:t>
+            </w:r>
+          </w:p>
+        </w:tc>
+        <w:tc>
+          <w:tcPr>
+            <w:tcW w:w="1997" w:type="dxa"/>
+          </w:tcPr>
+          <w:p>
+            <w:pPr>
+              <w:spacing w:line="480" w:lineRule="auto"/>
+              <w:rPr>
+                <w:rFonts w:ascii="Times New Roman" w:hAnsi="Times New Roman" w:cs="Times New Roman"/>
+                <w:sz w:val="24"/>
+                <w:szCs w:val="24"/>
+              </w:rPr>
+            </w:pPr>
+            <w:r>
+              <w:rPr>
+                <w:rFonts w:ascii="Times New Roman" w:hAnsi="Times New Roman" w:cs="Times New Roman"/>
+                <w:sz w:val="24"/>
+                <w:szCs w:val="24"/>
+              </w:rPr>
+              <w:t>2,960</w:t>
+            </w:r>
+            <w:r>
+              <w:rPr>
+                <w:rFonts w:ascii="Times New Roman" w:hAnsi="Times New Roman" w:cs="Times New Roman"/>
+                <w:sz w:val="24"/>
+                <w:szCs w:val="24"/>
+              </w:rPr>
+              <w:t>, 1,152, 2.57</w:t>
             </w:r>
           </w:p>
         </w:tc>
@@ -538,76 +650,108 @@
                 <w:sz w:val="24"/>
                 <w:szCs w:val="24"/>
               </w:rPr>
-              <w:t>85 KB</w:t>
-            </w:r>
-          </w:p>
-        </w:tc>
-        <w:tc>
-          <w:tcPr>
-            <w:tcW w:w="1997" w:type="dxa"/>
-          </w:tcPr>
-          <w:p>
-            <w:pPr>
-              <w:spacing w:line="480" w:lineRule="auto"/>
-              <w:rPr>
-                <w:rFonts w:ascii="Times New Roman" w:hAnsi="Times New Roman" w:cs="Times New Roman"/>
-                <w:sz w:val="24"/>
-                <w:szCs w:val="24"/>
-              </w:rPr>
-            </w:pPr>
-            <w:r>
-              <w:rPr>
-                <w:rFonts w:ascii="Times New Roman" w:hAnsi="Times New Roman" w:cs="Times New Roman"/>
-                <w:sz w:val="24"/>
-                <w:szCs w:val="24"/>
-              </w:rPr>
-              <w:t>85 KB</w:t>
-            </w:r>
-          </w:p>
-        </w:tc>
-        <w:tc>
-          <w:tcPr>
-            <w:tcW w:w="1997" w:type="dxa"/>
-          </w:tcPr>
-          <w:p>
-            <w:pPr>
-              <w:spacing w:line="480" w:lineRule="auto"/>
-              <w:rPr>
-                <w:rFonts w:ascii="Times New Roman" w:hAnsi="Times New Roman" w:cs="Times New Roman"/>
-                <w:sz w:val="24"/>
-                <w:szCs w:val="24"/>
-              </w:rPr>
-            </w:pPr>
-            <w:r>
-              <w:rPr>
-                <w:rFonts w:ascii="Times New Roman" w:hAnsi="Times New Roman" w:cs="Times New Roman"/>
-                <w:sz w:val="24"/>
-                <w:szCs w:val="24"/>
-              </w:rPr>
-              <w:t>85 KB</w:t>
-            </w:r>
-          </w:p>
-        </w:tc>
-        <w:tc>
-          <w:tcPr>
-            <w:tcW w:w="1997" w:type="dxa"/>
-          </w:tcPr>
-          <w:p>
-            <w:pPr>
-              <w:spacing w:line="480" w:lineRule="auto"/>
-              <w:rPr>
-                <w:rFonts w:ascii="Times New Roman" w:hAnsi="Times New Roman" w:cs="Times New Roman"/>
-                <w:sz w:val="24"/>
-                <w:szCs w:val="24"/>
-              </w:rPr>
-            </w:pPr>
-            <w:r>
-              <w:rPr>
-                <w:rFonts w:ascii="Times New Roman" w:hAnsi="Times New Roman" w:cs="Times New Roman"/>
-                <w:sz w:val="24"/>
-                <w:szCs w:val="24"/>
-              </w:rPr>
-              <w:t>85 KB</w:t>
+              <w:t>85</w:t>
+            </w:r>
+            <w:r>
+              <w:rPr>
+                <w:rFonts w:ascii="Times New Roman" w:hAnsi="Times New Roman" w:cs="Times New Roman"/>
+                <w:sz w:val="24"/>
+                <w:szCs w:val="24"/>
+              </w:rPr>
+              <w:t>, 73, 1.2</w:t>
+            </w:r>
+          </w:p>
+        </w:tc>
+        <w:tc>
+          <w:tcPr>
+            <w:tcW w:w="1997" w:type="dxa"/>
+          </w:tcPr>
+          <w:p>
+            <w:pPr>
+              <w:spacing w:line="480" w:lineRule="auto"/>
+              <w:rPr>
+                <w:rFonts w:ascii="Times New Roman" w:hAnsi="Times New Roman" w:cs="Times New Roman"/>
+                <w:sz w:val="24"/>
+                <w:szCs w:val="24"/>
+              </w:rPr>
+            </w:pPr>
+            <w:r>
+              <w:rPr>
+                <w:rFonts w:ascii="Times New Roman" w:hAnsi="Times New Roman" w:cs="Times New Roman"/>
+                <w:sz w:val="24"/>
+                <w:szCs w:val="24"/>
+              </w:rPr>
+              <w:t>85</w:t>
+            </w:r>
+            <w:r>
+              <w:rPr>
+                <w:rFonts w:ascii="Times New Roman" w:hAnsi="Times New Roman" w:cs="Times New Roman"/>
+                <w:sz w:val="24"/>
+                <w:szCs w:val="24"/>
+              </w:rPr>
+              <w:t>, 40, 2.1</w:t>
+            </w:r>
+          </w:p>
+        </w:tc>
+        <w:tc>
+          <w:tcPr>
+            <w:tcW w:w="1997" w:type="dxa"/>
+          </w:tcPr>
+          <w:p>
+            <w:pPr>
+              <w:spacing w:line="480" w:lineRule="auto"/>
+              <w:rPr>
+                <w:rFonts w:ascii="Times New Roman" w:hAnsi="Times New Roman" w:cs="Times New Roman"/>
+                <w:sz w:val="24"/>
+                <w:szCs w:val="24"/>
+              </w:rPr>
+            </w:pPr>
+            <w:r>
+              <w:rPr>
+                <w:rFonts w:ascii="Times New Roman" w:hAnsi="Times New Roman" w:cs="Times New Roman"/>
+                <w:sz w:val="24"/>
+                <w:szCs w:val="24"/>
+              </w:rPr>
+              <w:t>85</w:t>
+            </w:r>
+            <w:r>
+              <w:rPr>
+                <w:rFonts w:ascii="Times New Roman" w:hAnsi="Times New Roman" w:cs="Times New Roman"/>
+                <w:sz w:val="24"/>
+                <w:szCs w:val="24"/>
+              </w:rPr>
+              <w:t>, 40, 2.1</w:t>
+            </w:r>
+          </w:p>
+        </w:tc>
+        <w:tc>
+          <w:tcPr>
+            <w:tcW w:w="1997" w:type="dxa"/>
+          </w:tcPr>
+          <w:p>
+            <w:pPr>
+              <w:spacing w:line="480" w:lineRule="auto"/>
+              <w:rPr>
+                <w:rFonts w:ascii="Times New Roman" w:hAnsi="Times New Roman" w:cs="Times New Roman"/>
+                <w:sz w:val="24"/>
+                <w:szCs w:val="24"/>
+              </w:rPr>
+            </w:pPr>
+            <w:r>
+              <w:rPr>
+                <w:rFonts w:ascii="Times New Roman" w:hAnsi="Times New Roman" w:cs="Times New Roman"/>
+                <w:sz w:val="24"/>
+                <w:szCs w:val="24"/>
+              </w:rPr>
+              <w:t>85</w:t>
+            </w:r>
+            <w:r>
+              <w:rPr>
+                <w:rFonts w:ascii="Times New Roman" w:hAnsi="Times New Roman" w:cs="Times New Roman"/>
+                <w:sz w:val="24"/>
+                <w:szCs w:val="24"/>
+              </w:rPr>
+              <w:t>, 40 KB, 2.1</w:t>
             </w:r>
           </w:p>
         </w:tc>
@@ -655,76 +799,116 @@
                 <w:sz w:val="24"/>
                 <w:szCs w:val="24"/>
               </w:rPr>
-              <w:t>1,080 KB</w:t>
-            </w:r>
-          </w:p>
-        </w:tc>
-        <w:tc>
-          <w:tcPr>
-            <w:tcW w:w="1997" w:type="dxa"/>
-          </w:tcPr>
-          <w:p>
-            <w:pPr>
-              <w:spacing w:line="480" w:lineRule="auto"/>
-              <w:rPr>
-                <w:rFonts w:ascii="Times New Roman" w:hAnsi="Times New Roman" w:cs="Times New Roman"/>
-                <w:sz w:val="24"/>
-                <w:szCs w:val="24"/>
-              </w:rPr>
-            </w:pPr>
-            <w:r>
-              <w:rPr>
-                <w:rFonts w:ascii="Times New Roman" w:hAnsi="Times New Roman" w:cs="Times New Roman"/>
-                <w:sz w:val="24"/>
-                <w:szCs w:val="24"/>
-              </w:rPr>
-              <w:t>1,080 KB</w:t>
-            </w:r>
-          </w:p>
-        </w:tc>
-        <w:tc>
-          <w:tcPr>
-            <w:tcW w:w="1997" w:type="dxa"/>
-          </w:tcPr>
-          <w:p>
-            <w:pPr>
-              <w:spacing w:line="480" w:lineRule="auto"/>
-              <w:rPr>
-                <w:rFonts w:ascii="Times New Roman" w:hAnsi="Times New Roman" w:cs="Times New Roman"/>
-                <w:sz w:val="24"/>
-                <w:szCs w:val="24"/>
-              </w:rPr>
-            </w:pPr>
-            <w:r>
-              <w:rPr>
-                <w:rFonts w:ascii="Times New Roman" w:hAnsi="Times New Roman" w:cs="Times New Roman"/>
-                <w:sz w:val="24"/>
-                <w:szCs w:val="24"/>
-              </w:rPr>
-              <w:t>1,080 KB</w:t>
-            </w:r>
-          </w:p>
-        </w:tc>
-        <w:tc>
-          <w:tcPr>
-            <w:tcW w:w="1997" w:type="dxa"/>
-          </w:tcPr>
-          <w:p>
-            <w:pPr>
-              <w:spacing w:line="480" w:lineRule="auto"/>
-              <w:rPr>
-                <w:rFonts w:ascii="Times New Roman" w:hAnsi="Times New Roman" w:cs="Times New Roman"/>
-                <w:sz w:val="24"/>
-                <w:szCs w:val="24"/>
-              </w:rPr>
-            </w:pPr>
-            <w:r>
-              <w:rPr>
-                <w:rFonts w:ascii="Times New Roman" w:hAnsi="Times New Roman" w:cs="Times New Roman"/>
-                <w:sz w:val="24"/>
-                <w:szCs w:val="24"/>
-              </w:rPr>
-              <w:t>1,080 KB</w:t>
+              <w:t>1,080</w:t>
+            </w:r>
+            <w:r>
+              <w:rPr>
+                <w:rFonts w:ascii="Times New Roman" w:hAnsi="Times New Roman" w:cs="Times New Roman"/>
+                <w:sz w:val="24"/>
+                <w:szCs w:val="24"/>
+              </w:rPr>
+              <w:t xml:space="preserve">, </w:t>
+            </w:r>
+            <w:r>
+              <w:rPr>
+                <w:rFonts w:ascii="Times New Roman" w:hAnsi="Times New Roman" w:cs="Times New Roman"/>
+                <w:sz w:val="24"/>
+                <w:szCs w:val="24"/>
+              </w:rPr>
+              <w:t>904, 1.19</w:t>
+            </w:r>
+          </w:p>
+        </w:tc>
+        <w:tc>
+          <w:tcPr>
+            <w:tcW w:w="1997" w:type="dxa"/>
+          </w:tcPr>
+          <w:p>
+            <w:pPr>
+              <w:spacing w:line="480" w:lineRule="auto"/>
+              <w:rPr>
+                <w:rFonts w:ascii="Times New Roman" w:hAnsi="Times New Roman" w:cs="Times New Roman"/>
+                <w:sz w:val="24"/>
+                <w:szCs w:val="24"/>
+              </w:rPr>
+            </w:pPr>
+            <w:r>
+              <w:rPr>
+                <w:rFonts w:ascii="Times New Roman" w:hAnsi="Times New Roman" w:cs="Times New Roman"/>
+                <w:sz w:val="24"/>
+                <w:szCs w:val="24"/>
+              </w:rPr>
+              <w:t>1,080</w:t>
+            </w:r>
+            <w:r>
+              <w:rPr>
+                <w:rFonts w:ascii="Times New Roman" w:hAnsi="Times New Roman" w:cs="Times New Roman"/>
+                <w:sz w:val="24"/>
+                <w:szCs w:val="24"/>
+              </w:rPr>
+              <w:t>, 80, 13.5</w:t>
+            </w:r>
+          </w:p>
+        </w:tc>
+        <w:tc>
+          <w:tcPr>
+            <w:tcW w:w="1997" w:type="dxa"/>
+          </w:tcPr>
+          <w:p>
+            <w:pPr>
+              <w:spacing w:line="480" w:lineRule="auto"/>
+              <w:rPr>
+                <w:rFonts w:ascii="Times New Roman" w:hAnsi="Times New Roman" w:cs="Times New Roman"/>
+                <w:sz w:val="24"/>
+                <w:szCs w:val="24"/>
+              </w:rPr>
+            </w:pPr>
+            <w:r>
+              <w:rPr>
+                <w:rFonts w:ascii="Times New Roman" w:hAnsi="Times New Roman" w:cs="Times New Roman"/>
+                <w:sz w:val="24"/>
+                <w:szCs w:val="24"/>
+              </w:rPr>
+              <w:t>1,080</w:t>
+            </w:r>
+            <w:r>
+              <w:rPr>
+                <w:rFonts w:ascii="Times New Roman" w:hAnsi="Times New Roman" w:cs="Times New Roman"/>
+                <w:sz w:val="24"/>
+                <w:szCs w:val="24"/>
+              </w:rPr>
+              <w:t>, 80, 13.5</w:t>
+            </w:r>
+          </w:p>
+        </w:tc>
+        <w:tc>
+          <w:tcPr>
+            <w:tcW w:w="1997" w:type="dxa"/>
+          </w:tcPr>
+          <w:p>
+            <w:pPr>
+              <w:spacing w:line="480" w:lineRule="auto"/>
+              <w:rPr>
+                <w:rFonts w:ascii="Times New Roman" w:hAnsi="Times New Roman" w:cs="Times New Roman"/>
+                <w:sz w:val="24"/>
+                <w:szCs w:val="24"/>
+              </w:rPr>
+            </w:pPr>
+            <w:r>
+              <w:rPr>
+                <w:rFonts w:ascii="Times New Roman" w:hAnsi="Times New Roman" w:cs="Times New Roman"/>
+                <w:sz w:val="24"/>
+                <w:szCs w:val="24"/>
+              </w:rPr>
+              <w:t>1,080</w:t>
+            </w:r>
+            <w:r>
+              <w:rPr>
+                <w:rFonts w:ascii="Times New Roman" w:hAnsi="Times New Roman" w:cs="Times New Roman"/>
+                <w:sz w:val="24"/>
+                <w:szCs w:val="24"/>
+              </w:rPr>
+              <w:t>, 80, 13.5</w:t>
             </w:r>
           </w:p>
         </w:tc>
@@ -749,6 +933,7 @@
                 <w:sz w:val="24"/>
                 <w:szCs w:val="24"/>
               </w:rPr>
+              <w:lastRenderedPageBreak/>
               <w:t>bogusInput.txt</w:t>
             </w:r>
           </w:p>
@@ -772,76 +957,116 @@
                 <w:sz w:val="24"/>
                 <w:szCs w:val="24"/>
               </w:rPr>
-              <w:t>0 KB</w:t>
-            </w:r>
-          </w:p>
-        </w:tc>
-        <w:tc>
-          <w:tcPr>
-            <w:tcW w:w="1997" w:type="dxa"/>
-          </w:tcPr>
-          <w:p>
-            <w:pPr>
-              <w:spacing w:line="480" w:lineRule="auto"/>
-              <w:rPr>
-                <w:rFonts w:ascii="Times New Roman" w:hAnsi="Times New Roman" w:cs="Times New Roman"/>
-                <w:sz w:val="24"/>
-                <w:szCs w:val="24"/>
-              </w:rPr>
-            </w:pPr>
-            <w:r>
-              <w:rPr>
-                <w:rFonts w:ascii="Times New Roman" w:hAnsi="Times New Roman" w:cs="Times New Roman"/>
-                <w:sz w:val="24"/>
-                <w:szCs w:val="24"/>
-              </w:rPr>
-              <w:t>0 KB</w:t>
-            </w:r>
-          </w:p>
-        </w:tc>
-        <w:tc>
-          <w:tcPr>
-            <w:tcW w:w="1997" w:type="dxa"/>
-          </w:tcPr>
-          <w:p>
-            <w:pPr>
-              <w:spacing w:line="480" w:lineRule="auto"/>
-              <w:rPr>
-                <w:rFonts w:ascii="Times New Roman" w:hAnsi="Times New Roman" w:cs="Times New Roman"/>
-                <w:sz w:val="24"/>
-                <w:szCs w:val="24"/>
-              </w:rPr>
-            </w:pPr>
-            <w:r>
-              <w:rPr>
-                <w:rFonts w:ascii="Times New Roman" w:hAnsi="Times New Roman" w:cs="Times New Roman"/>
-                <w:sz w:val="24"/>
-                <w:szCs w:val="24"/>
-              </w:rPr>
-              <w:t>0 KB</w:t>
-            </w:r>
-          </w:p>
-        </w:tc>
-        <w:tc>
-          <w:tcPr>
-            <w:tcW w:w="1997" w:type="dxa"/>
-          </w:tcPr>
-          <w:p>
-            <w:pPr>
-              <w:spacing w:line="480" w:lineRule="auto"/>
-              <w:rPr>
-                <w:rFonts w:ascii="Times New Roman" w:hAnsi="Times New Roman" w:cs="Times New Roman"/>
-                <w:sz w:val="24"/>
-                <w:szCs w:val="24"/>
-              </w:rPr>
-            </w:pPr>
-            <w:r>
-              <w:rPr>
-                <w:rFonts w:ascii="Times New Roman" w:hAnsi="Times New Roman" w:cs="Times New Roman"/>
-                <w:sz w:val="24"/>
-                <w:szCs w:val="24"/>
-              </w:rPr>
-              <w:t>0 KB</w:t>
+              <w:t>0</w:t>
+            </w:r>
+            <w:r>
+              <w:rPr>
+                <w:rFonts w:ascii="Times New Roman" w:hAnsi="Times New Roman" w:cs="Times New Roman"/>
+                <w:sz w:val="24"/>
+                <w:szCs w:val="24"/>
+              </w:rPr>
+              <w:t xml:space="preserve">, </w:t>
+            </w:r>
+            <w:r>
+              <w:rPr>
+                <w:rFonts w:ascii="Times New Roman" w:hAnsi="Times New Roman" w:cs="Times New Roman"/>
+                <w:sz w:val="24"/>
+                <w:szCs w:val="24"/>
+              </w:rPr>
+              <w:t>Read from empty stream, N/A</w:t>
+            </w:r>
+          </w:p>
+        </w:tc>
+        <w:tc>
+          <w:tcPr>
+            <w:tcW w:w="1997" w:type="dxa"/>
+          </w:tcPr>
+          <w:p>
+            <w:pPr>
+              <w:spacing w:line="480" w:lineRule="auto"/>
+              <w:rPr>
+                <w:rFonts w:ascii="Times New Roman" w:hAnsi="Times New Roman" w:cs="Times New Roman"/>
+                <w:sz w:val="24"/>
+                <w:szCs w:val="24"/>
+              </w:rPr>
+            </w:pPr>
+            <w:r>
+              <w:rPr>
+                <w:rFonts w:ascii="Times New Roman" w:hAnsi="Times New Roman" w:cs="Times New Roman"/>
+                <w:sz w:val="24"/>
+                <w:szCs w:val="24"/>
+              </w:rPr>
+              <w:t>0</w:t>
+            </w:r>
+            <w:r>
+              <w:rPr>
+                <w:rFonts w:ascii="Times New Roman" w:hAnsi="Times New Roman" w:cs="Times New Roman"/>
+                <w:sz w:val="24"/>
+                <w:szCs w:val="24"/>
+              </w:rPr>
+              <w:t>, Read from empty stream, N/A</w:t>
+            </w:r>
+          </w:p>
+        </w:tc>
+        <w:tc>
+          <w:tcPr>
+            <w:tcW w:w="1997" w:type="dxa"/>
+          </w:tcPr>
+          <w:p>
+            <w:pPr>
+              <w:spacing w:line="480" w:lineRule="auto"/>
+              <w:rPr>
+                <w:rFonts w:ascii="Times New Roman" w:hAnsi="Times New Roman" w:cs="Times New Roman"/>
+                <w:sz w:val="24"/>
+                <w:szCs w:val="24"/>
+              </w:rPr>
+            </w:pPr>
+            <w:r>
+              <w:rPr>
+                <w:rFonts w:ascii="Times New Roman" w:hAnsi="Times New Roman" w:cs="Times New Roman"/>
+                <w:sz w:val="24"/>
+                <w:szCs w:val="24"/>
+              </w:rPr>
+              <w:t>0</w:t>
+            </w:r>
+            <w:r>
+              <w:rPr>
+                <w:rFonts w:ascii="Times New Roman" w:hAnsi="Times New Roman" w:cs="Times New Roman"/>
+                <w:sz w:val="24"/>
+                <w:szCs w:val="24"/>
+              </w:rPr>
+              <w:t>, N/A, N/A</w:t>
+            </w:r>
+          </w:p>
+        </w:tc>
+        <w:tc>
+          <w:tcPr>
+            <w:tcW w:w="1997" w:type="dxa"/>
+          </w:tcPr>
+          <w:p>
+            <w:pPr>
+              <w:spacing w:line="480" w:lineRule="auto"/>
+              <w:rPr>
+                <w:rFonts w:ascii="Times New Roman" w:hAnsi="Times New Roman" w:cs="Times New Roman"/>
+                <w:sz w:val="24"/>
+                <w:szCs w:val="24"/>
+              </w:rPr>
+            </w:pPr>
+            <w:r>
+              <w:rPr>
+                <w:rFonts w:ascii="Times New Roman" w:hAnsi="Times New Roman" w:cs="Times New Roman"/>
+                <w:sz w:val="24"/>
+                <w:szCs w:val="24"/>
+              </w:rPr>
+              <w:t>0</w:t>
+            </w:r>
+            <w:r>
+              <w:rPr>
+                <w:rFonts w:ascii="Times New Roman" w:hAnsi="Times New Roman" w:cs="Times New Roman"/>
+                <w:sz w:val="24"/>
+                <w:szCs w:val="24"/>
+              </w:rPr>
+              <w:t>, No Z file made, N/A</w:t>
             </w:r>
           </w:p>
         </w:tc>
@@ -866,7 +1091,6 @@
                 <w:sz w:val="24"/>
                 <w:szCs w:val="24"/>
               </w:rPr>
-              <w:lastRenderedPageBreak/>
               <w:t>bogusOutput.txt</w:t>
             </w:r>
           </w:p>
@@ -890,76 +1114,116 @@
                 <w:sz w:val="24"/>
                 <w:szCs w:val="24"/>
               </w:rPr>
-              <w:t>0KB</w:t>
-            </w:r>
-          </w:p>
-        </w:tc>
-        <w:tc>
-          <w:tcPr>
-            <w:tcW w:w="1997" w:type="dxa"/>
-          </w:tcPr>
-          <w:p>
-            <w:pPr>
-              <w:spacing w:line="480" w:lineRule="auto"/>
-              <w:rPr>
-                <w:rFonts w:ascii="Times New Roman" w:hAnsi="Times New Roman" w:cs="Times New Roman"/>
-                <w:sz w:val="24"/>
-                <w:szCs w:val="24"/>
-              </w:rPr>
-            </w:pPr>
-            <w:r>
-              <w:rPr>
-                <w:rFonts w:ascii="Times New Roman" w:hAnsi="Times New Roman" w:cs="Times New Roman"/>
-                <w:sz w:val="24"/>
-                <w:szCs w:val="24"/>
-              </w:rPr>
-              <w:t>0KB</w:t>
-            </w:r>
-          </w:p>
-        </w:tc>
-        <w:tc>
-          <w:tcPr>
-            <w:tcW w:w="1997" w:type="dxa"/>
-          </w:tcPr>
-          <w:p>
-            <w:pPr>
-              <w:spacing w:line="480" w:lineRule="auto"/>
-              <w:rPr>
-                <w:rFonts w:ascii="Times New Roman" w:hAnsi="Times New Roman" w:cs="Times New Roman"/>
-                <w:sz w:val="24"/>
-                <w:szCs w:val="24"/>
-              </w:rPr>
-            </w:pPr>
-            <w:r>
-              <w:rPr>
-                <w:rFonts w:ascii="Times New Roman" w:hAnsi="Times New Roman" w:cs="Times New Roman"/>
-                <w:sz w:val="24"/>
-                <w:szCs w:val="24"/>
-              </w:rPr>
-              <w:t>0KB</w:t>
-            </w:r>
-          </w:p>
-        </w:tc>
-        <w:tc>
-          <w:tcPr>
-            <w:tcW w:w="1997" w:type="dxa"/>
-          </w:tcPr>
-          <w:p>
-            <w:pPr>
-              <w:spacing w:line="480" w:lineRule="auto"/>
-              <w:rPr>
-                <w:rFonts w:ascii="Times New Roman" w:hAnsi="Times New Roman" w:cs="Times New Roman"/>
-                <w:sz w:val="24"/>
-                <w:szCs w:val="24"/>
-              </w:rPr>
-            </w:pPr>
-            <w:r>
-              <w:rPr>
-                <w:rFonts w:ascii="Times New Roman" w:hAnsi="Times New Roman" w:cs="Times New Roman"/>
-                <w:sz w:val="24"/>
-                <w:szCs w:val="24"/>
-              </w:rPr>
-              <w:t>0KB</w:t>
+              <w:t>0</w:t>
+            </w:r>
+            <w:r>
+              <w:rPr>
+                <w:rFonts w:ascii="Times New Roman" w:hAnsi="Times New Roman" w:cs="Times New Roman"/>
+                <w:sz w:val="24"/>
+                <w:szCs w:val="24"/>
+              </w:rPr>
+              <w:t xml:space="preserve">, </w:t>
+            </w:r>
+            <w:r>
+              <w:rPr>
+                <w:rFonts w:ascii="Times New Roman" w:hAnsi="Times New Roman" w:cs="Times New Roman"/>
+                <w:sz w:val="24"/>
+                <w:szCs w:val="24"/>
+              </w:rPr>
+              <w:t>Read from empty stream, N/A</w:t>
+            </w:r>
+          </w:p>
+        </w:tc>
+        <w:tc>
+          <w:tcPr>
+            <w:tcW w:w="1997" w:type="dxa"/>
+          </w:tcPr>
+          <w:p>
+            <w:pPr>
+              <w:spacing w:line="480" w:lineRule="auto"/>
+              <w:rPr>
+                <w:rFonts w:ascii="Times New Roman" w:hAnsi="Times New Roman" w:cs="Times New Roman"/>
+                <w:sz w:val="24"/>
+                <w:szCs w:val="24"/>
+              </w:rPr>
+            </w:pPr>
+            <w:r>
+              <w:rPr>
+                <w:rFonts w:ascii="Times New Roman" w:hAnsi="Times New Roman" w:cs="Times New Roman"/>
+                <w:sz w:val="24"/>
+                <w:szCs w:val="24"/>
+              </w:rPr>
+              <w:t>0</w:t>
+            </w:r>
+            <w:r>
+              <w:rPr>
+                <w:rFonts w:ascii="Times New Roman" w:hAnsi="Times New Roman" w:cs="Times New Roman"/>
+                <w:sz w:val="24"/>
+                <w:szCs w:val="24"/>
+              </w:rPr>
+              <w:t>, Read from empty stream, N/A</w:t>
+            </w:r>
+          </w:p>
+        </w:tc>
+        <w:tc>
+          <w:tcPr>
+            <w:tcW w:w="1997" w:type="dxa"/>
+          </w:tcPr>
+          <w:p>
+            <w:pPr>
+              <w:spacing w:line="480" w:lineRule="auto"/>
+              <w:rPr>
+                <w:rFonts w:ascii="Times New Roman" w:hAnsi="Times New Roman" w:cs="Times New Roman"/>
+                <w:sz w:val="24"/>
+                <w:szCs w:val="24"/>
+              </w:rPr>
+            </w:pPr>
+            <w:r>
+              <w:rPr>
+                <w:rFonts w:ascii="Times New Roman" w:hAnsi="Times New Roman" w:cs="Times New Roman"/>
+                <w:sz w:val="24"/>
+                <w:szCs w:val="24"/>
+              </w:rPr>
+              <w:t>0</w:t>
+            </w:r>
+            <w:r>
+              <w:rPr>
+                <w:rFonts w:ascii="Times New Roman" w:hAnsi="Times New Roman" w:cs="Times New Roman"/>
+                <w:sz w:val="24"/>
+                <w:szCs w:val="24"/>
+              </w:rPr>
+              <w:t>, N/A, N/A</w:t>
+            </w:r>
+          </w:p>
+        </w:tc>
+        <w:tc>
+          <w:tcPr>
+            <w:tcW w:w="1997" w:type="dxa"/>
+          </w:tcPr>
+          <w:p>
+            <w:pPr>
+              <w:spacing w:line="480" w:lineRule="auto"/>
+              <w:rPr>
+                <w:rFonts w:ascii="Times New Roman" w:hAnsi="Times New Roman" w:cs="Times New Roman"/>
+                <w:sz w:val="24"/>
+                <w:szCs w:val="24"/>
+              </w:rPr>
+            </w:pPr>
+            <w:r>
+              <w:rPr>
+                <w:rFonts w:ascii="Times New Roman" w:hAnsi="Times New Roman" w:cs="Times New Roman"/>
+                <w:sz w:val="24"/>
+                <w:szCs w:val="24"/>
+              </w:rPr>
+              <w:t>0</w:t>
+            </w:r>
+            <w:r>
+              <w:rPr>
+                <w:rFonts w:ascii="Times New Roman" w:hAnsi="Times New Roman" w:cs="Times New Roman"/>
+                <w:sz w:val="24"/>
+                <w:szCs w:val="24"/>
+              </w:rPr>
+              <w:t>, N Z file made, N/A</w:t>
             </w:r>
           </w:p>
         </w:tc>
@@ -1007,76 +1271,116 @@
                 <w:sz w:val="24"/>
                 <w:szCs w:val="24"/>
               </w:rPr>
-              <w:t>71 KB</w:t>
-            </w:r>
-          </w:p>
-        </w:tc>
-        <w:tc>
-          <w:tcPr>
-            <w:tcW w:w="1997" w:type="dxa"/>
-          </w:tcPr>
-          <w:p>
-            <w:pPr>
-              <w:spacing w:line="480" w:lineRule="auto"/>
-              <w:rPr>
-                <w:rFonts w:ascii="Times New Roman" w:hAnsi="Times New Roman" w:cs="Times New Roman"/>
-                <w:sz w:val="24"/>
-                <w:szCs w:val="24"/>
-              </w:rPr>
-            </w:pPr>
-            <w:r>
-              <w:rPr>
-                <w:rFonts w:ascii="Times New Roman" w:hAnsi="Times New Roman" w:cs="Times New Roman"/>
-                <w:sz w:val="24"/>
-                <w:szCs w:val="24"/>
-              </w:rPr>
-              <w:t>71 KB</w:t>
-            </w:r>
-          </w:p>
-        </w:tc>
-        <w:tc>
-          <w:tcPr>
-            <w:tcW w:w="1997" w:type="dxa"/>
-          </w:tcPr>
-          <w:p>
-            <w:pPr>
-              <w:spacing w:line="480" w:lineRule="auto"/>
-              <w:rPr>
-                <w:rFonts w:ascii="Times New Roman" w:hAnsi="Times New Roman" w:cs="Times New Roman"/>
-                <w:sz w:val="24"/>
-                <w:szCs w:val="24"/>
-              </w:rPr>
-            </w:pPr>
-            <w:r>
-              <w:rPr>
-                <w:rFonts w:ascii="Times New Roman" w:hAnsi="Times New Roman" w:cs="Times New Roman"/>
-                <w:sz w:val="24"/>
-                <w:szCs w:val="24"/>
-              </w:rPr>
-              <w:t>71 KB</w:t>
-            </w:r>
-          </w:p>
-        </w:tc>
-        <w:tc>
-          <w:tcPr>
-            <w:tcW w:w="1997" w:type="dxa"/>
-          </w:tcPr>
-          <w:p>
-            <w:pPr>
-              <w:spacing w:line="480" w:lineRule="auto"/>
-              <w:rPr>
-                <w:rFonts w:ascii="Times New Roman" w:hAnsi="Times New Roman" w:cs="Times New Roman"/>
-                <w:sz w:val="24"/>
-                <w:szCs w:val="24"/>
-              </w:rPr>
-            </w:pPr>
-            <w:r>
-              <w:rPr>
-                <w:rFonts w:ascii="Times New Roman" w:hAnsi="Times New Roman" w:cs="Times New Roman"/>
-                <w:sz w:val="24"/>
-                <w:szCs w:val="24"/>
-              </w:rPr>
-              <w:t>71 KB</w:t>
+              <w:t>71</w:t>
+            </w:r>
+            <w:r>
+              <w:rPr>
+                <w:rFonts w:ascii="Times New Roman" w:hAnsi="Times New Roman" w:cs="Times New Roman"/>
+                <w:sz w:val="24"/>
+                <w:szCs w:val="24"/>
+              </w:rPr>
+              <w:t>, 31, 2.3</w:t>
+            </w:r>
+          </w:p>
+        </w:tc>
+        <w:tc>
+          <w:tcPr>
+            <w:tcW w:w="1997" w:type="dxa"/>
+          </w:tcPr>
+          <w:p>
+            <w:pPr>
+              <w:spacing w:line="480" w:lineRule="auto"/>
+              <w:rPr>
+                <w:rFonts w:ascii="Times New Roman" w:hAnsi="Times New Roman" w:cs="Times New Roman"/>
+                <w:sz w:val="24"/>
+                <w:szCs w:val="24"/>
+              </w:rPr>
+            </w:pPr>
+            <w:r>
+              <w:rPr>
+                <w:rFonts w:ascii="Times New Roman" w:hAnsi="Times New Roman" w:cs="Times New Roman"/>
+                <w:sz w:val="24"/>
+                <w:szCs w:val="24"/>
+              </w:rPr>
+              <w:t>71</w:t>
+            </w:r>
+            <w:r>
+              <w:rPr>
+                <w:rFonts w:ascii="Times New Roman" w:hAnsi="Times New Roman" w:cs="Times New Roman"/>
+                <w:sz w:val="24"/>
+                <w:szCs w:val="24"/>
+              </w:rPr>
+              <w:t xml:space="preserve">, 24, </w:t>
+            </w:r>
+            <w:r>
+              <w:rPr>
+                <w:rFonts w:ascii="Times New Roman" w:hAnsi="Times New Roman" w:cs="Times New Roman"/>
+                <w:sz w:val="24"/>
+                <w:szCs w:val="24"/>
+              </w:rPr>
+              <w:t>2.96</w:t>
+            </w:r>
+          </w:p>
+        </w:tc>
+        <w:tc>
+          <w:tcPr>
+            <w:tcW w:w="1997" w:type="dxa"/>
+          </w:tcPr>
+          <w:p>
+            <w:pPr>
+              <w:spacing w:line="480" w:lineRule="auto"/>
+              <w:rPr>
+                <w:rFonts w:ascii="Times New Roman" w:hAnsi="Times New Roman" w:cs="Times New Roman"/>
+                <w:sz w:val="24"/>
+                <w:szCs w:val="24"/>
+              </w:rPr>
+            </w:pPr>
+            <w:r>
+              <w:rPr>
+                <w:rFonts w:ascii="Times New Roman" w:hAnsi="Times New Roman" w:cs="Times New Roman"/>
+                <w:sz w:val="24"/>
+                <w:szCs w:val="24"/>
+              </w:rPr>
+              <w:t>71</w:t>
+            </w:r>
+            <w:r>
+              <w:rPr>
+                <w:rFonts w:ascii="Times New Roman" w:hAnsi="Times New Roman" w:cs="Times New Roman"/>
+                <w:sz w:val="24"/>
+                <w:szCs w:val="24"/>
+              </w:rPr>
+              <w:t>, 24, 2.96</w:t>
+            </w:r>
+          </w:p>
+        </w:tc>
+        <w:tc>
+          <w:tcPr>
+            <w:tcW w:w="1997" w:type="dxa"/>
+          </w:tcPr>
+          <w:p>
+            <w:pPr>
+              <w:spacing w:line="480" w:lineRule="auto"/>
+              <w:rPr>
+                <w:rFonts w:ascii="Times New Roman" w:hAnsi="Times New Roman" w:cs="Times New Roman"/>
+                <w:sz w:val="24"/>
+                <w:szCs w:val="24"/>
+              </w:rPr>
+            </w:pPr>
+            <w:r>
+              <w:rPr>
+                <w:rFonts w:ascii="Times New Roman" w:hAnsi="Times New Roman" w:cs="Times New Roman"/>
+                <w:sz w:val="24"/>
+                <w:szCs w:val="24"/>
+              </w:rPr>
+              <w:t>71</w:t>
+            </w:r>
+            <w:r>
+              <w:rPr>
+                <w:rFonts w:ascii="Times New Roman" w:hAnsi="Times New Roman" w:cs="Times New Roman"/>
+                <w:sz w:val="24"/>
+                <w:szCs w:val="24"/>
+              </w:rPr>
+              <w:t>, 24 KB, 2.96</w:t>
             </w:r>
           </w:p>
         </w:tc>
@@ -1124,76 +1428,108 @@
                 <w:sz w:val="24"/>
                 <w:szCs w:val="24"/>
               </w:rPr>
-              <w:t>57 KB</w:t>
-            </w:r>
-          </w:p>
-        </w:tc>
-        <w:tc>
-          <w:tcPr>
-            <w:tcW w:w="1997" w:type="dxa"/>
-          </w:tcPr>
-          <w:p>
-            <w:pPr>
-              <w:spacing w:line="480" w:lineRule="auto"/>
-              <w:rPr>
-                <w:rFonts w:ascii="Times New Roman" w:hAnsi="Times New Roman" w:cs="Times New Roman"/>
-                <w:sz w:val="24"/>
-                <w:szCs w:val="24"/>
-              </w:rPr>
-            </w:pPr>
-            <w:r>
-              <w:rPr>
-                <w:rFonts w:ascii="Times New Roman" w:hAnsi="Times New Roman" w:cs="Times New Roman"/>
-                <w:sz w:val="24"/>
-                <w:szCs w:val="24"/>
-              </w:rPr>
-              <w:t>57 KB</w:t>
-            </w:r>
-          </w:p>
-        </w:tc>
-        <w:tc>
-          <w:tcPr>
-            <w:tcW w:w="1997" w:type="dxa"/>
-          </w:tcPr>
-          <w:p>
-            <w:pPr>
-              <w:spacing w:line="480" w:lineRule="auto"/>
-              <w:rPr>
-                <w:rFonts w:ascii="Times New Roman" w:hAnsi="Times New Roman" w:cs="Times New Roman"/>
-                <w:sz w:val="24"/>
-                <w:szCs w:val="24"/>
-              </w:rPr>
-            </w:pPr>
-            <w:r>
-              <w:rPr>
-                <w:rFonts w:ascii="Times New Roman" w:hAnsi="Times New Roman" w:cs="Times New Roman"/>
-                <w:sz w:val="24"/>
-                <w:szCs w:val="24"/>
-              </w:rPr>
-              <w:t>57 KB</w:t>
-            </w:r>
-          </w:p>
-        </w:tc>
-        <w:tc>
-          <w:tcPr>
-            <w:tcW w:w="1997" w:type="dxa"/>
-          </w:tcPr>
-          <w:p>
-            <w:pPr>
-              <w:spacing w:line="480" w:lineRule="auto"/>
-              <w:rPr>
-                <w:rFonts w:ascii="Times New Roman" w:hAnsi="Times New Roman" w:cs="Times New Roman"/>
-                <w:sz w:val="24"/>
-                <w:szCs w:val="24"/>
-              </w:rPr>
-            </w:pPr>
-            <w:r>
-              <w:rPr>
-                <w:rFonts w:ascii="Times New Roman" w:hAnsi="Times New Roman" w:cs="Times New Roman"/>
-                <w:sz w:val="24"/>
-                <w:szCs w:val="24"/>
-              </w:rPr>
-              <w:t>57 KB</w:t>
+              <w:t>57</w:t>
+            </w:r>
+            <w:r>
+              <w:rPr>
+                <w:rFonts w:ascii="Times New Roman" w:hAnsi="Times New Roman" w:cs="Times New Roman"/>
+                <w:sz w:val="24"/>
+                <w:szCs w:val="24"/>
+              </w:rPr>
+              <w:t>, 24, 2.4</w:t>
+            </w:r>
+          </w:p>
+        </w:tc>
+        <w:tc>
+          <w:tcPr>
+            <w:tcW w:w="1997" w:type="dxa"/>
+          </w:tcPr>
+          <w:p>
+            <w:pPr>
+              <w:spacing w:line="480" w:lineRule="auto"/>
+              <w:rPr>
+                <w:rFonts w:ascii="Times New Roman" w:hAnsi="Times New Roman" w:cs="Times New Roman"/>
+                <w:sz w:val="24"/>
+                <w:szCs w:val="24"/>
+              </w:rPr>
+            </w:pPr>
+            <w:r>
+              <w:rPr>
+                <w:rFonts w:ascii="Times New Roman" w:hAnsi="Times New Roman" w:cs="Times New Roman"/>
+                <w:sz w:val="24"/>
+                <w:szCs w:val="24"/>
+              </w:rPr>
+              <w:t>57</w:t>
+            </w:r>
+            <w:r>
+              <w:rPr>
+                <w:rFonts w:ascii="Times New Roman" w:hAnsi="Times New Roman" w:cs="Times New Roman"/>
+                <w:sz w:val="24"/>
+                <w:szCs w:val="24"/>
+              </w:rPr>
+              <w:t>, 21, 2.7</w:t>
+            </w:r>
+          </w:p>
+        </w:tc>
+        <w:tc>
+          <w:tcPr>
+            <w:tcW w:w="1997" w:type="dxa"/>
+          </w:tcPr>
+          <w:p>
+            <w:pPr>
+              <w:spacing w:line="480" w:lineRule="auto"/>
+              <w:rPr>
+                <w:rFonts w:ascii="Times New Roman" w:hAnsi="Times New Roman" w:cs="Times New Roman"/>
+                <w:sz w:val="24"/>
+                <w:szCs w:val="24"/>
+              </w:rPr>
+            </w:pPr>
+            <w:r>
+              <w:rPr>
+                <w:rFonts w:ascii="Times New Roman" w:hAnsi="Times New Roman" w:cs="Times New Roman"/>
+                <w:sz w:val="24"/>
+                <w:szCs w:val="24"/>
+              </w:rPr>
+              <w:t>57</w:t>
+            </w:r>
+            <w:r>
+              <w:rPr>
+                <w:rFonts w:ascii="Times New Roman" w:hAnsi="Times New Roman" w:cs="Times New Roman"/>
+                <w:sz w:val="24"/>
+                <w:szCs w:val="24"/>
+              </w:rPr>
+              <w:t>, 21, 2.7</w:t>
+            </w:r>
+          </w:p>
+        </w:tc>
+        <w:tc>
+          <w:tcPr>
+            <w:tcW w:w="1997" w:type="dxa"/>
+          </w:tcPr>
+          <w:p>
+            <w:pPr>
+              <w:spacing w:line="480" w:lineRule="auto"/>
+              <w:rPr>
+                <w:rFonts w:ascii="Times New Roman" w:hAnsi="Times New Roman" w:cs="Times New Roman"/>
+                <w:sz w:val="24"/>
+                <w:szCs w:val="24"/>
+              </w:rPr>
+            </w:pPr>
+            <w:r>
+              <w:rPr>
+                <w:rFonts w:ascii="Times New Roman" w:hAnsi="Times New Roman" w:cs="Times New Roman"/>
+                <w:sz w:val="24"/>
+                <w:szCs w:val="24"/>
+              </w:rPr>
+              <w:t>57</w:t>
+            </w:r>
+            <w:r>
+              <w:rPr>
+                <w:rFonts w:ascii="Times New Roman" w:hAnsi="Times New Roman" w:cs="Times New Roman"/>
+                <w:sz w:val="24"/>
+                <w:szCs w:val="24"/>
+              </w:rPr>
+              <w:t>, 21, 2.7</w:t>
             </w:r>
           </w:p>
         </w:tc>
@@ -1241,76 +1577,116 @@
                 <w:sz w:val="24"/>
                 <w:szCs w:val="24"/>
               </w:rPr>
-              <w:t>231 KB</w:t>
-            </w:r>
-          </w:p>
-        </w:tc>
-        <w:tc>
-          <w:tcPr>
-            <w:tcW w:w="1997" w:type="dxa"/>
-          </w:tcPr>
-          <w:p>
-            <w:pPr>
-              <w:spacing w:line="480" w:lineRule="auto"/>
-              <w:rPr>
-                <w:rFonts w:ascii="Times New Roman" w:hAnsi="Times New Roman" w:cs="Times New Roman"/>
-                <w:sz w:val="24"/>
-                <w:szCs w:val="24"/>
-              </w:rPr>
-            </w:pPr>
-            <w:r>
-              <w:rPr>
-                <w:rFonts w:ascii="Times New Roman" w:hAnsi="Times New Roman" w:cs="Times New Roman"/>
-                <w:sz w:val="24"/>
-                <w:szCs w:val="24"/>
-              </w:rPr>
-              <w:t>231 KB</w:t>
-            </w:r>
-          </w:p>
-        </w:tc>
-        <w:tc>
-          <w:tcPr>
-            <w:tcW w:w="1997" w:type="dxa"/>
-          </w:tcPr>
-          <w:p>
-            <w:pPr>
-              <w:spacing w:line="480" w:lineRule="auto"/>
-              <w:rPr>
-                <w:rFonts w:ascii="Times New Roman" w:hAnsi="Times New Roman" w:cs="Times New Roman"/>
-                <w:sz w:val="24"/>
-                <w:szCs w:val="24"/>
-              </w:rPr>
-            </w:pPr>
-            <w:r>
-              <w:rPr>
-                <w:rFonts w:ascii="Times New Roman" w:hAnsi="Times New Roman" w:cs="Times New Roman"/>
-                <w:sz w:val="24"/>
-                <w:szCs w:val="24"/>
-              </w:rPr>
-              <w:t>231 KB</w:t>
-            </w:r>
-          </w:p>
-        </w:tc>
-        <w:tc>
-          <w:tcPr>
-            <w:tcW w:w="1997" w:type="dxa"/>
-          </w:tcPr>
-          <w:p>
-            <w:pPr>
-              <w:spacing w:line="480" w:lineRule="auto"/>
-              <w:rPr>
-                <w:rFonts w:ascii="Times New Roman" w:hAnsi="Times New Roman" w:cs="Times New Roman"/>
-                <w:sz w:val="24"/>
-                <w:szCs w:val="24"/>
-              </w:rPr>
-            </w:pPr>
-            <w:r>
-              <w:rPr>
-                <w:rFonts w:ascii="Times New Roman" w:hAnsi="Times New Roman" w:cs="Times New Roman"/>
-                <w:sz w:val="24"/>
-                <w:szCs w:val="24"/>
-              </w:rPr>
-              <w:t>231 KB</w:t>
+              <w:t>231</w:t>
+            </w:r>
+            <w:r>
+              <w:rPr>
+                <w:rFonts w:ascii="Times New Roman" w:hAnsi="Times New Roman" w:cs="Times New Roman"/>
+                <w:sz w:val="24"/>
+                <w:szCs w:val="24"/>
+              </w:rPr>
+              <w:t>, 245, 0.9</w:t>
+            </w:r>
+          </w:p>
+        </w:tc>
+        <w:tc>
+          <w:tcPr>
+            <w:tcW w:w="1997" w:type="dxa"/>
+          </w:tcPr>
+          <w:p>
+            <w:pPr>
+              <w:spacing w:line="480" w:lineRule="auto"/>
+              <w:rPr>
+                <w:rFonts w:ascii="Times New Roman" w:hAnsi="Times New Roman" w:cs="Times New Roman"/>
+                <w:sz w:val="24"/>
+                <w:szCs w:val="24"/>
+              </w:rPr>
+            </w:pPr>
+            <w:r>
+              <w:rPr>
+                <w:rFonts w:ascii="Times New Roman" w:hAnsi="Times New Roman" w:cs="Times New Roman"/>
+                <w:sz w:val="24"/>
+                <w:szCs w:val="24"/>
+              </w:rPr>
+              <w:t>231</w:t>
+            </w:r>
+            <w:r>
+              <w:rPr>
+                <w:rFonts w:ascii="Times New Roman" w:hAnsi="Times New Roman" w:cs="Times New Roman"/>
+                <w:sz w:val="24"/>
+                <w:szCs w:val="24"/>
+              </w:rPr>
+              <w:t>, 153, 1.5</w:t>
+            </w:r>
+          </w:p>
+        </w:tc>
+        <w:tc>
+          <w:tcPr>
+            <w:tcW w:w="1997" w:type="dxa"/>
+          </w:tcPr>
+          <w:p>
+            <w:pPr>
+              <w:spacing w:line="480" w:lineRule="auto"/>
+              <w:rPr>
+                <w:rFonts w:ascii="Times New Roman" w:hAnsi="Times New Roman" w:cs="Times New Roman"/>
+                <w:sz w:val="24"/>
+                <w:szCs w:val="24"/>
+              </w:rPr>
+            </w:pPr>
+            <w:r>
+              <w:rPr>
+                <w:rFonts w:ascii="Times New Roman" w:hAnsi="Times New Roman" w:cs="Times New Roman"/>
+                <w:sz w:val="24"/>
+                <w:szCs w:val="24"/>
+              </w:rPr>
+              <w:t>231</w:t>
+            </w:r>
+            <w:r>
+              <w:rPr>
+                <w:rFonts w:ascii="Times New Roman" w:hAnsi="Times New Roman" w:cs="Times New Roman"/>
+                <w:sz w:val="24"/>
+                <w:szCs w:val="24"/>
+              </w:rPr>
+              <w:t>, 149, 1.6</w:t>
+            </w:r>
+          </w:p>
+        </w:tc>
+        <w:tc>
+          <w:tcPr>
+            <w:tcW w:w="1997" w:type="dxa"/>
+          </w:tcPr>
+          <w:p>
+            <w:pPr>
+              <w:spacing w:line="480" w:lineRule="auto"/>
+              <w:rPr>
+                <w:rFonts w:ascii="Times New Roman" w:hAnsi="Times New Roman" w:cs="Times New Roman"/>
+                <w:sz w:val="24"/>
+                <w:szCs w:val="24"/>
+              </w:rPr>
+            </w:pPr>
+            <w:r>
+              <w:rPr>
+                <w:rFonts w:ascii="Times New Roman" w:hAnsi="Times New Roman" w:cs="Times New Roman"/>
+                <w:sz w:val="24"/>
+                <w:szCs w:val="24"/>
+              </w:rPr>
+              <w:t>231</w:t>
+            </w:r>
+            <w:r>
+              <w:rPr>
+                <w:rFonts w:ascii="Times New Roman" w:hAnsi="Times New Roman" w:cs="Times New Roman"/>
+                <w:sz w:val="24"/>
+                <w:szCs w:val="24"/>
+              </w:rPr>
+              <w:t>, 148</w:t>
+            </w:r>
+            <w:r>
+              <w:rPr>
+                <w:rFonts w:ascii="Times New Roman" w:hAnsi="Times New Roman" w:cs="Times New Roman"/>
+                <w:sz w:val="24"/>
+                <w:szCs w:val="24"/>
+              </w:rPr>
+              <w:t>, 1.56</w:t>
             </w:r>
           </w:p>
         </w:tc>
@@ -1358,76 +1734,108 @@
                 <w:sz w:val="24"/>
                 <w:szCs w:val="24"/>
               </w:rPr>
-              <w:t>124 KB</w:t>
-            </w:r>
-          </w:p>
-        </w:tc>
-        <w:tc>
-          <w:tcPr>
-            <w:tcW w:w="1997" w:type="dxa"/>
-          </w:tcPr>
-          <w:p>
-            <w:pPr>
-              <w:spacing w:line="480" w:lineRule="auto"/>
-              <w:rPr>
-                <w:rFonts w:ascii="Times New Roman" w:hAnsi="Times New Roman" w:cs="Times New Roman"/>
-                <w:sz w:val="24"/>
-                <w:szCs w:val="24"/>
-              </w:rPr>
-            </w:pPr>
-            <w:r>
-              <w:rPr>
-                <w:rFonts w:ascii="Times New Roman" w:hAnsi="Times New Roman" w:cs="Times New Roman"/>
-                <w:sz w:val="24"/>
-                <w:szCs w:val="24"/>
-              </w:rPr>
-              <w:t>124 KB</w:t>
-            </w:r>
-          </w:p>
-        </w:tc>
-        <w:tc>
-          <w:tcPr>
-            <w:tcW w:w="1997" w:type="dxa"/>
-          </w:tcPr>
-          <w:p>
-            <w:pPr>
-              <w:spacing w:line="480" w:lineRule="auto"/>
-              <w:rPr>
-                <w:rFonts w:ascii="Times New Roman" w:hAnsi="Times New Roman" w:cs="Times New Roman"/>
-                <w:sz w:val="24"/>
-                <w:szCs w:val="24"/>
-              </w:rPr>
-            </w:pPr>
-            <w:r>
-              <w:rPr>
-                <w:rFonts w:ascii="Times New Roman" w:hAnsi="Times New Roman" w:cs="Times New Roman"/>
-                <w:sz w:val="24"/>
-                <w:szCs w:val="24"/>
-              </w:rPr>
-              <w:t>124 KB</w:t>
-            </w:r>
-          </w:p>
-        </w:tc>
-        <w:tc>
-          <w:tcPr>
-            <w:tcW w:w="1997" w:type="dxa"/>
-          </w:tcPr>
-          <w:p>
-            <w:pPr>
-              <w:spacing w:line="480" w:lineRule="auto"/>
-              <w:rPr>
-                <w:rFonts w:ascii="Times New Roman" w:hAnsi="Times New Roman" w:cs="Times New Roman"/>
-                <w:sz w:val="24"/>
-                <w:szCs w:val="24"/>
-              </w:rPr>
-            </w:pPr>
-            <w:r>
-              <w:rPr>
-                <w:rFonts w:ascii="Times New Roman" w:hAnsi="Times New Roman" w:cs="Times New Roman"/>
-                <w:sz w:val="24"/>
-                <w:szCs w:val="24"/>
-              </w:rPr>
-              <w:t>124 KB</w:t>
+              <w:t>124</w:t>
+            </w:r>
+            <w:r>
+              <w:rPr>
+                <w:rFonts w:ascii="Times New Roman" w:hAnsi="Times New Roman" w:cs="Times New Roman"/>
+                <w:sz w:val="24"/>
+                <w:szCs w:val="24"/>
+              </w:rPr>
+              <w:t>, 174, 0.7</w:t>
+            </w:r>
+          </w:p>
+        </w:tc>
+        <w:tc>
+          <w:tcPr>
+            <w:tcW w:w="1997" w:type="dxa"/>
+          </w:tcPr>
+          <w:p>
+            <w:pPr>
+              <w:spacing w:line="480" w:lineRule="auto"/>
+              <w:rPr>
+                <w:rFonts w:ascii="Times New Roman" w:hAnsi="Times New Roman" w:cs="Times New Roman"/>
+                <w:sz w:val="24"/>
+                <w:szCs w:val="24"/>
+              </w:rPr>
+            </w:pPr>
+            <w:r>
+              <w:rPr>
+                <w:rFonts w:ascii="Times New Roman" w:hAnsi="Times New Roman" w:cs="Times New Roman"/>
+                <w:sz w:val="24"/>
+                <w:szCs w:val="24"/>
+              </w:rPr>
+              <w:t>124</w:t>
+            </w:r>
+            <w:r>
+              <w:rPr>
+                <w:rFonts w:ascii="Times New Roman" w:hAnsi="Times New Roman" w:cs="Times New Roman"/>
+                <w:sz w:val="24"/>
+                <w:szCs w:val="24"/>
+              </w:rPr>
+              <w:t>, 160, 0.8</w:t>
+            </w:r>
+          </w:p>
+        </w:tc>
+        <w:tc>
+          <w:tcPr>
+            <w:tcW w:w="1997" w:type="dxa"/>
+          </w:tcPr>
+          <w:p>
+            <w:pPr>
+              <w:spacing w:line="480" w:lineRule="auto"/>
+              <w:rPr>
+                <w:rFonts w:ascii="Times New Roman" w:hAnsi="Times New Roman" w:cs="Times New Roman"/>
+                <w:sz w:val="24"/>
+                <w:szCs w:val="24"/>
+              </w:rPr>
+            </w:pPr>
+            <w:r>
+              <w:rPr>
+                <w:rFonts w:ascii="Times New Roman" w:hAnsi="Times New Roman" w:cs="Times New Roman"/>
+                <w:sz w:val="24"/>
+                <w:szCs w:val="24"/>
+              </w:rPr>
+              <w:t>124</w:t>
+            </w:r>
+            <w:r>
+              <w:rPr>
+                <w:rFonts w:ascii="Times New Roman" w:hAnsi="Times New Roman" w:cs="Times New Roman"/>
+                <w:sz w:val="24"/>
+                <w:szCs w:val="24"/>
+              </w:rPr>
+              <w:t>, 168, 0.7</w:t>
+            </w:r>
+          </w:p>
+        </w:tc>
+        <w:tc>
+          <w:tcPr>
+            <w:tcW w:w="1997" w:type="dxa"/>
+          </w:tcPr>
+          <w:p>
+            <w:pPr>
+              <w:spacing w:line="480" w:lineRule="auto"/>
+              <w:rPr>
+                <w:rFonts w:ascii="Times New Roman" w:hAnsi="Times New Roman" w:cs="Times New Roman"/>
+                <w:sz w:val="24"/>
+                <w:szCs w:val="24"/>
+              </w:rPr>
+            </w:pPr>
+            <w:r>
+              <w:rPr>
+                <w:rFonts w:ascii="Times New Roman" w:hAnsi="Times New Roman" w:cs="Times New Roman"/>
+                <w:sz w:val="24"/>
+                <w:szCs w:val="24"/>
+              </w:rPr>
+              <w:t>124</w:t>
+            </w:r>
+            <w:r>
+              <w:rPr>
+                <w:rFonts w:ascii="Times New Roman" w:hAnsi="Times New Roman" w:cs="Times New Roman"/>
+                <w:sz w:val="24"/>
+                <w:szCs w:val="24"/>
+              </w:rPr>
+              <w:t>, No Z file made, N/A</w:t>
             </w:r>
           </w:p>
         </w:tc>
@@ -1475,76 +1883,108 @@
                 <w:sz w:val="24"/>
                 <w:szCs w:val="24"/>
               </w:rPr>
-              <w:t>9 KB</w:t>
-            </w:r>
-          </w:p>
-        </w:tc>
-        <w:tc>
-          <w:tcPr>
-            <w:tcW w:w="1997" w:type="dxa"/>
-          </w:tcPr>
-          <w:p>
-            <w:pPr>
-              <w:spacing w:line="480" w:lineRule="auto"/>
-              <w:rPr>
-                <w:rFonts w:ascii="Times New Roman" w:hAnsi="Times New Roman" w:cs="Times New Roman"/>
-                <w:sz w:val="24"/>
-                <w:szCs w:val="24"/>
-              </w:rPr>
-            </w:pPr>
-            <w:r>
-              <w:rPr>
-                <w:rFonts w:ascii="Times New Roman" w:hAnsi="Times New Roman" w:cs="Times New Roman"/>
-                <w:sz w:val="24"/>
-                <w:szCs w:val="24"/>
-              </w:rPr>
-              <w:t>9 KB</w:t>
-            </w:r>
-          </w:p>
-        </w:tc>
-        <w:tc>
-          <w:tcPr>
-            <w:tcW w:w="1997" w:type="dxa"/>
-          </w:tcPr>
-          <w:p>
-            <w:pPr>
-              <w:spacing w:line="480" w:lineRule="auto"/>
-              <w:rPr>
-                <w:rFonts w:ascii="Times New Roman" w:hAnsi="Times New Roman" w:cs="Times New Roman"/>
-                <w:sz w:val="24"/>
-                <w:szCs w:val="24"/>
-              </w:rPr>
-            </w:pPr>
-            <w:r>
-              <w:rPr>
-                <w:rFonts w:ascii="Times New Roman" w:hAnsi="Times New Roman" w:cs="Times New Roman"/>
-                <w:sz w:val="24"/>
-                <w:szCs w:val="24"/>
-              </w:rPr>
-              <w:t>9 KB</w:t>
-            </w:r>
-          </w:p>
-        </w:tc>
-        <w:tc>
-          <w:tcPr>
-            <w:tcW w:w="1997" w:type="dxa"/>
-          </w:tcPr>
-          <w:p>
-            <w:pPr>
-              <w:spacing w:line="480" w:lineRule="auto"/>
-              <w:rPr>
-                <w:rFonts w:ascii="Times New Roman" w:hAnsi="Times New Roman" w:cs="Times New Roman"/>
-                <w:sz w:val="24"/>
-                <w:szCs w:val="24"/>
-              </w:rPr>
-            </w:pPr>
-            <w:r>
-              <w:rPr>
-                <w:rFonts w:ascii="Times New Roman" w:hAnsi="Times New Roman" w:cs="Times New Roman"/>
-                <w:sz w:val="24"/>
-                <w:szCs w:val="24"/>
-              </w:rPr>
-              <w:t>9 KB</w:t>
+              <w:t>9</w:t>
+            </w:r>
+            <w:r>
+              <w:rPr>
+                <w:rFonts w:ascii="Times New Roman" w:hAnsi="Times New Roman" w:cs="Times New Roman"/>
+                <w:sz w:val="24"/>
+                <w:szCs w:val="24"/>
+              </w:rPr>
+              <w:t>, 13, 0.71</w:t>
+            </w:r>
+          </w:p>
+        </w:tc>
+        <w:tc>
+          <w:tcPr>
+            <w:tcW w:w="1997" w:type="dxa"/>
+          </w:tcPr>
+          <w:p>
+            <w:pPr>
+              <w:spacing w:line="480" w:lineRule="auto"/>
+              <w:rPr>
+                <w:rFonts w:ascii="Times New Roman" w:hAnsi="Times New Roman" w:cs="Times New Roman"/>
+                <w:sz w:val="24"/>
+                <w:szCs w:val="24"/>
+              </w:rPr>
+            </w:pPr>
+            <w:r>
+              <w:rPr>
+                <w:rFonts w:ascii="Times New Roman" w:hAnsi="Times New Roman" w:cs="Times New Roman"/>
+                <w:sz w:val="24"/>
+                <w:szCs w:val="24"/>
+              </w:rPr>
+              <w:t>9</w:t>
+            </w:r>
+            <w:r>
+              <w:rPr>
+                <w:rFonts w:ascii="Times New Roman" w:hAnsi="Times New Roman" w:cs="Times New Roman"/>
+                <w:sz w:val="24"/>
+                <w:szCs w:val="24"/>
+              </w:rPr>
+              <w:t>, 13, 0.71</w:t>
+            </w:r>
+          </w:p>
+        </w:tc>
+        <w:tc>
+          <w:tcPr>
+            <w:tcW w:w="1997" w:type="dxa"/>
+          </w:tcPr>
+          <w:p>
+            <w:pPr>
+              <w:spacing w:line="480" w:lineRule="auto"/>
+              <w:rPr>
+                <w:rFonts w:ascii="Times New Roman" w:hAnsi="Times New Roman" w:cs="Times New Roman"/>
+                <w:sz w:val="24"/>
+                <w:szCs w:val="24"/>
+              </w:rPr>
+            </w:pPr>
+            <w:r>
+              <w:rPr>
+                <w:rFonts w:ascii="Times New Roman" w:hAnsi="Times New Roman" w:cs="Times New Roman"/>
+                <w:sz w:val="24"/>
+                <w:szCs w:val="24"/>
+              </w:rPr>
+              <w:t>9</w:t>
+            </w:r>
+            <w:r>
+              <w:rPr>
+                <w:rFonts w:ascii="Times New Roman" w:hAnsi="Times New Roman" w:cs="Times New Roman"/>
+                <w:sz w:val="24"/>
+                <w:szCs w:val="24"/>
+              </w:rPr>
+              <w:t>, 13, 0.71</w:t>
+            </w:r>
+          </w:p>
+        </w:tc>
+        <w:tc>
+          <w:tcPr>
+            <w:tcW w:w="1997" w:type="dxa"/>
+          </w:tcPr>
+          <w:p>
+            <w:pPr>
+              <w:spacing w:line="480" w:lineRule="auto"/>
+              <w:rPr>
+                <w:rFonts w:ascii="Times New Roman" w:hAnsi="Times New Roman" w:cs="Times New Roman"/>
+                <w:sz w:val="24"/>
+                <w:szCs w:val="24"/>
+              </w:rPr>
+            </w:pPr>
+            <w:r>
+              <w:rPr>
+                <w:rFonts w:ascii="Times New Roman" w:hAnsi="Times New Roman" w:cs="Times New Roman"/>
+                <w:sz w:val="24"/>
+                <w:szCs w:val="24"/>
+              </w:rPr>
+              <w:t>9</w:t>
+            </w:r>
+            <w:r>
+              <w:rPr>
+                <w:rFonts w:ascii="Times New Roman" w:hAnsi="Times New Roman" w:cs="Times New Roman"/>
+                <w:sz w:val="24"/>
+                <w:szCs w:val="24"/>
+              </w:rPr>
+              <w:t>, 9, 1</w:t>
             </w:r>
           </w:p>
         </w:tc>
@@ -1592,76 +2032,124 @@
                 <w:sz w:val="24"/>
                 <w:szCs w:val="24"/>
               </w:rPr>
-              <w:t>1,193 KB</w:t>
-            </w:r>
-          </w:p>
-        </w:tc>
-        <w:tc>
-          <w:tcPr>
-            <w:tcW w:w="1997" w:type="dxa"/>
-          </w:tcPr>
-          <w:p>
-            <w:pPr>
-              <w:spacing w:line="480" w:lineRule="auto"/>
-              <w:rPr>
-                <w:rFonts w:ascii="Times New Roman" w:hAnsi="Times New Roman" w:cs="Times New Roman"/>
-                <w:sz w:val="24"/>
-                <w:szCs w:val="24"/>
-              </w:rPr>
-            </w:pPr>
-            <w:r>
-              <w:rPr>
-                <w:rFonts w:ascii="Times New Roman" w:hAnsi="Times New Roman" w:cs="Times New Roman"/>
-                <w:sz w:val="24"/>
-                <w:szCs w:val="24"/>
-              </w:rPr>
-              <w:t>1,193 KB</w:t>
-            </w:r>
-          </w:p>
-        </w:tc>
-        <w:tc>
-          <w:tcPr>
-            <w:tcW w:w="1997" w:type="dxa"/>
-          </w:tcPr>
-          <w:p>
-            <w:pPr>
-              <w:spacing w:line="480" w:lineRule="auto"/>
-              <w:rPr>
-                <w:rFonts w:ascii="Times New Roman" w:hAnsi="Times New Roman" w:cs="Times New Roman"/>
-                <w:sz w:val="24"/>
-                <w:szCs w:val="24"/>
-              </w:rPr>
-            </w:pPr>
-            <w:r>
-              <w:rPr>
-                <w:rFonts w:ascii="Times New Roman" w:hAnsi="Times New Roman" w:cs="Times New Roman"/>
-                <w:sz w:val="24"/>
-                <w:szCs w:val="24"/>
-              </w:rPr>
-              <w:t>1,193 KB</w:t>
-            </w:r>
-          </w:p>
-        </w:tc>
-        <w:tc>
-          <w:tcPr>
-            <w:tcW w:w="1997" w:type="dxa"/>
-          </w:tcPr>
-          <w:p>
-            <w:pPr>
-              <w:spacing w:line="480" w:lineRule="auto"/>
-              <w:rPr>
-                <w:rFonts w:ascii="Times New Roman" w:hAnsi="Times New Roman" w:cs="Times New Roman"/>
-                <w:sz w:val="24"/>
-                <w:szCs w:val="24"/>
-              </w:rPr>
-            </w:pPr>
-            <w:r>
-              <w:rPr>
-                <w:rFonts w:ascii="Times New Roman" w:hAnsi="Times New Roman" w:cs="Times New Roman"/>
-                <w:sz w:val="24"/>
-                <w:szCs w:val="24"/>
-              </w:rPr>
-              <w:t>1,193 KB</w:t>
+              <w:t>1,193</w:t>
+            </w:r>
+            <w:r>
+              <w:rPr>
+                <w:rFonts w:ascii="Times New Roman" w:hAnsi="Times New Roman" w:cs="Times New Roman"/>
+                <w:sz w:val="24"/>
+                <w:szCs w:val="24"/>
+              </w:rPr>
+              <w:t xml:space="preserve">, </w:t>
+            </w:r>
+            <w:r>
+              <w:rPr>
+                <w:rFonts w:ascii="Times New Roman" w:hAnsi="Times New Roman" w:cs="Times New Roman"/>
+                <w:sz w:val="24"/>
+                <w:szCs w:val="24"/>
+              </w:rPr>
+              <w:t>591, 2.02</w:t>
+            </w:r>
+          </w:p>
+        </w:tc>
+        <w:tc>
+          <w:tcPr>
+            <w:tcW w:w="1997" w:type="dxa"/>
+          </w:tcPr>
+          <w:p>
+            <w:pPr>
+              <w:spacing w:line="480" w:lineRule="auto"/>
+              <w:rPr>
+                <w:rFonts w:ascii="Times New Roman" w:hAnsi="Times New Roman" w:cs="Times New Roman"/>
+                <w:sz w:val="24"/>
+                <w:szCs w:val="24"/>
+              </w:rPr>
+            </w:pPr>
+            <w:r>
+              <w:rPr>
+                <w:rFonts w:ascii="Times New Roman" w:hAnsi="Times New Roman" w:cs="Times New Roman"/>
+                <w:sz w:val="24"/>
+                <w:szCs w:val="24"/>
+              </w:rPr>
+              <w:t>1,193</w:t>
+            </w:r>
+            <w:r>
+              <w:rPr>
+                <w:rFonts w:ascii="Times New Roman" w:hAnsi="Times New Roman" w:cs="Times New Roman"/>
+                <w:sz w:val="24"/>
+                <w:szCs w:val="24"/>
+              </w:rPr>
+              <w:t>, 491, 2.4</w:t>
+            </w:r>
+          </w:p>
+        </w:tc>
+        <w:tc>
+          <w:tcPr>
+            <w:tcW w:w="1997" w:type="dxa"/>
+          </w:tcPr>
+          <w:p>
+            <w:pPr>
+              <w:spacing w:line="480" w:lineRule="auto"/>
+              <w:rPr>
+                <w:rFonts w:ascii="Times New Roman" w:hAnsi="Times New Roman" w:cs="Times New Roman"/>
+                <w:sz w:val="24"/>
+                <w:szCs w:val="24"/>
+              </w:rPr>
+            </w:pPr>
+            <w:r>
+              <w:rPr>
+                <w:rFonts w:ascii="Times New Roman" w:hAnsi="Times New Roman" w:cs="Times New Roman"/>
+                <w:sz w:val="24"/>
+                <w:szCs w:val="24"/>
+              </w:rPr>
+              <w:t>1,193</w:t>
+            </w:r>
+            <w:r>
+              <w:rPr>
+                <w:rFonts w:ascii="Times New Roman" w:hAnsi="Times New Roman" w:cs="Times New Roman"/>
+                <w:sz w:val="24"/>
+                <w:szCs w:val="24"/>
+              </w:rPr>
+              <w:t xml:space="preserve">, 516, </w:t>
+            </w:r>
+            <w:r>
+              <w:rPr>
+                <w:rFonts w:ascii="Times New Roman" w:hAnsi="Times New Roman" w:cs="Times New Roman"/>
+                <w:sz w:val="24"/>
+                <w:szCs w:val="24"/>
+              </w:rPr>
+              <w:t>2.3</w:t>
+            </w:r>
+          </w:p>
+        </w:tc>
+        <w:tc>
+          <w:tcPr>
+            <w:tcW w:w="1997" w:type="dxa"/>
+          </w:tcPr>
+          <w:p>
+            <w:pPr>
+              <w:spacing w:line="480" w:lineRule="auto"/>
+              <w:rPr>
+                <w:rFonts w:ascii="Times New Roman" w:hAnsi="Times New Roman" w:cs="Times New Roman"/>
+                <w:sz w:val="24"/>
+                <w:szCs w:val="24"/>
+              </w:rPr>
+            </w:pPr>
+            <w:r>
+              <w:rPr>
+                <w:rFonts w:ascii="Times New Roman" w:hAnsi="Times New Roman" w:cs="Times New Roman"/>
+                <w:sz w:val="24"/>
+                <w:szCs w:val="24"/>
+              </w:rPr>
+              <w:t>1,193</w:t>
+            </w:r>
+            <w:r>
+              <w:rPr>
+                <w:rFonts w:ascii="Times New Roman" w:hAnsi="Times New Roman" w:cs="Times New Roman"/>
+                <w:sz w:val="24"/>
+                <w:szCs w:val="24"/>
+              </w:rPr>
+              <w:t>, 511, 2.3</w:t>
             </w:r>
           </w:p>
         </w:tc>
@@ -1709,76 +2197,108 @@
                 <w:sz w:val="24"/>
                 <w:szCs w:val="24"/>
               </w:rPr>
-              <w:t>92 KB</w:t>
-            </w:r>
-          </w:p>
-        </w:tc>
-        <w:tc>
-          <w:tcPr>
-            <w:tcW w:w="1997" w:type="dxa"/>
-          </w:tcPr>
-          <w:p>
-            <w:pPr>
-              <w:spacing w:line="480" w:lineRule="auto"/>
-              <w:rPr>
-                <w:rFonts w:ascii="Times New Roman" w:hAnsi="Times New Roman" w:cs="Times New Roman"/>
-                <w:sz w:val="24"/>
-                <w:szCs w:val="24"/>
-              </w:rPr>
-            </w:pPr>
-            <w:r>
-              <w:rPr>
-                <w:rFonts w:ascii="Times New Roman" w:hAnsi="Times New Roman" w:cs="Times New Roman"/>
-                <w:sz w:val="24"/>
-                <w:szCs w:val="24"/>
-              </w:rPr>
-              <w:t>92 KB</w:t>
-            </w:r>
-          </w:p>
-        </w:tc>
-        <w:tc>
-          <w:tcPr>
-            <w:tcW w:w="1997" w:type="dxa"/>
-          </w:tcPr>
-          <w:p>
-            <w:pPr>
-              <w:spacing w:line="480" w:lineRule="auto"/>
-              <w:rPr>
-                <w:rFonts w:ascii="Times New Roman" w:hAnsi="Times New Roman" w:cs="Times New Roman"/>
-                <w:sz w:val="24"/>
-                <w:szCs w:val="24"/>
-              </w:rPr>
-            </w:pPr>
-            <w:r>
-              <w:rPr>
-                <w:rFonts w:ascii="Times New Roman" w:hAnsi="Times New Roman" w:cs="Times New Roman"/>
-                <w:sz w:val="24"/>
-                <w:szCs w:val="24"/>
-              </w:rPr>
-              <w:t>92 KB</w:t>
-            </w:r>
-          </w:p>
-        </w:tc>
-        <w:tc>
-          <w:tcPr>
-            <w:tcW w:w="1997" w:type="dxa"/>
-          </w:tcPr>
-          <w:p>
-            <w:pPr>
-              <w:spacing w:line="480" w:lineRule="auto"/>
-              <w:rPr>
-                <w:rFonts w:ascii="Times New Roman" w:hAnsi="Times New Roman" w:cs="Times New Roman"/>
-                <w:sz w:val="24"/>
-                <w:szCs w:val="24"/>
-              </w:rPr>
-            </w:pPr>
-            <w:r>
-              <w:rPr>
-                <w:rFonts w:ascii="Times New Roman" w:hAnsi="Times New Roman" w:cs="Times New Roman"/>
-                <w:sz w:val="24"/>
-                <w:szCs w:val="24"/>
-              </w:rPr>
-              <w:t>92 KB</w:t>
+              <w:t>92</w:t>
+            </w:r>
+            <w:r>
+              <w:rPr>
+                <w:rFonts w:ascii="Times New Roman" w:hAnsi="Times New Roman" w:cs="Times New Roman"/>
+                <w:sz w:val="24"/>
+                <w:szCs w:val="24"/>
+              </w:rPr>
+              <w:t>, 126, 0.73</w:t>
+            </w:r>
+          </w:p>
+        </w:tc>
+        <w:tc>
+          <w:tcPr>
+            <w:tcW w:w="1997" w:type="dxa"/>
+          </w:tcPr>
+          <w:p>
+            <w:pPr>
+              <w:spacing w:line="480" w:lineRule="auto"/>
+              <w:rPr>
+                <w:rFonts w:ascii="Times New Roman" w:hAnsi="Times New Roman" w:cs="Times New Roman"/>
+                <w:sz w:val="24"/>
+                <w:szCs w:val="24"/>
+              </w:rPr>
+            </w:pPr>
+            <w:r>
+              <w:rPr>
+                <w:rFonts w:ascii="Times New Roman" w:hAnsi="Times New Roman" w:cs="Times New Roman"/>
+                <w:sz w:val="24"/>
+                <w:szCs w:val="24"/>
+              </w:rPr>
+              <w:t>92</w:t>
+            </w:r>
+            <w:r>
+              <w:rPr>
+                <w:rFonts w:ascii="Times New Roman" w:hAnsi="Times New Roman" w:cs="Times New Roman"/>
+                <w:sz w:val="24"/>
+                <w:szCs w:val="24"/>
+              </w:rPr>
+              <w:t>, 120, 0.77</w:t>
+            </w:r>
+          </w:p>
+        </w:tc>
+        <w:tc>
+          <w:tcPr>
+            <w:tcW w:w="1997" w:type="dxa"/>
+          </w:tcPr>
+          <w:p>
+            <w:pPr>
+              <w:spacing w:line="480" w:lineRule="auto"/>
+              <w:rPr>
+                <w:rFonts w:ascii="Times New Roman" w:hAnsi="Times New Roman" w:cs="Times New Roman"/>
+                <w:sz w:val="24"/>
+                <w:szCs w:val="24"/>
+              </w:rPr>
+            </w:pPr>
+            <w:r>
+              <w:rPr>
+                <w:rFonts w:ascii="Times New Roman" w:hAnsi="Times New Roman" w:cs="Times New Roman"/>
+                <w:sz w:val="24"/>
+                <w:szCs w:val="24"/>
+              </w:rPr>
+              <w:t>92</w:t>
+            </w:r>
+            <w:r>
+              <w:rPr>
+                <w:rFonts w:ascii="Times New Roman" w:hAnsi="Times New Roman" w:cs="Times New Roman"/>
+                <w:sz w:val="24"/>
+                <w:szCs w:val="24"/>
+              </w:rPr>
+              <w:t>, 120, 0.77</w:t>
+            </w:r>
+          </w:p>
+        </w:tc>
+        <w:tc>
+          <w:tcPr>
+            <w:tcW w:w="1997" w:type="dxa"/>
+          </w:tcPr>
+          <w:p>
+            <w:pPr>
+              <w:spacing w:line="480" w:lineRule="auto"/>
+              <w:rPr>
+                <w:rFonts w:ascii="Times New Roman" w:hAnsi="Times New Roman" w:cs="Times New Roman"/>
+                <w:sz w:val="24"/>
+                <w:szCs w:val="24"/>
+              </w:rPr>
+            </w:pPr>
+            <w:r>
+              <w:rPr>
+                <w:rFonts w:ascii="Times New Roman" w:hAnsi="Times New Roman" w:cs="Times New Roman"/>
+                <w:sz w:val="24"/>
+                <w:szCs w:val="24"/>
+              </w:rPr>
+              <w:t>92</w:t>
+            </w:r>
+            <w:r>
+              <w:rPr>
+                <w:rFonts w:ascii="Times New Roman" w:hAnsi="Times New Roman" w:cs="Times New Roman"/>
+                <w:sz w:val="24"/>
+                <w:szCs w:val="24"/>
+              </w:rPr>
+              <w:t>, Nothing happens, N/A</w:t>
             </w:r>
           </w:p>
         </w:tc>
@@ -1826,76 +2346,116 @@
                 <w:sz w:val="24"/>
                 <w:szCs w:val="24"/>
               </w:rPr>
-              <w:t>25 KB</w:t>
-            </w:r>
-          </w:p>
-        </w:tc>
-        <w:tc>
-          <w:tcPr>
-            <w:tcW w:w="1997" w:type="dxa"/>
-          </w:tcPr>
-          <w:p>
-            <w:pPr>
-              <w:spacing w:line="480" w:lineRule="auto"/>
-              <w:rPr>
-                <w:rFonts w:ascii="Times New Roman" w:hAnsi="Times New Roman" w:cs="Times New Roman"/>
-                <w:sz w:val="24"/>
-                <w:szCs w:val="24"/>
-              </w:rPr>
-            </w:pPr>
-            <w:r>
-              <w:rPr>
-                <w:rFonts w:ascii="Times New Roman" w:hAnsi="Times New Roman" w:cs="Times New Roman"/>
-                <w:sz w:val="24"/>
-                <w:szCs w:val="24"/>
-              </w:rPr>
-              <w:t>25 KB</w:t>
-            </w:r>
-          </w:p>
-        </w:tc>
-        <w:tc>
-          <w:tcPr>
-            <w:tcW w:w="1997" w:type="dxa"/>
-          </w:tcPr>
-          <w:p>
-            <w:pPr>
-              <w:spacing w:line="480" w:lineRule="auto"/>
-              <w:rPr>
-                <w:rFonts w:ascii="Times New Roman" w:hAnsi="Times New Roman" w:cs="Times New Roman"/>
-                <w:sz w:val="24"/>
-                <w:szCs w:val="24"/>
-              </w:rPr>
-            </w:pPr>
-            <w:r>
-              <w:rPr>
-                <w:rFonts w:ascii="Times New Roman" w:hAnsi="Times New Roman" w:cs="Times New Roman"/>
-                <w:sz w:val="24"/>
-                <w:szCs w:val="24"/>
-              </w:rPr>
-              <w:t>25 KB</w:t>
-            </w:r>
-          </w:p>
-        </w:tc>
-        <w:tc>
-          <w:tcPr>
-            <w:tcW w:w="1997" w:type="dxa"/>
-          </w:tcPr>
-          <w:p>
-            <w:pPr>
-              <w:spacing w:line="480" w:lineRule="auto"/>
-              <w:rPr>
-                <w:rFonts w:ascii="Times New Roman" w:hAnsi="Times New Roman" w:cs="Times New Roman"/>
-                <w:sz w:val="24"/>
-                <w:szCs w:val="24"/>
-              </w:rPr>
-            </w:pPr>
-            <w:r>
-              <w:rPr>
-                <w:rFonts w:ascii="Times New Roman" w:hAnsi="Times New Roman" w:cs="Times New Roman"/>
-                <w:sz w:val="24"/>
-                <w:szCs w:val="24"/>
-              </w:rPr>
-              <w:t>25 KB</w:t>
+              <w:t>25</w:t>
+            </w:r>
+            <w:r>
+              <w:rPr>
+                <w:rFonts w:ascii="Times New Roman" w:hAnsi="Times New Roman" w:cs="Times New Roman"/>
+                <w:sz w:val="24"/>
+                <w:szCs w:val="24"/>
+              </w:rPr>
+              <w:t xml:space="preserve">, 13, </w:t>
+            </w:r>
+            <w:r>
+              <w:rPr>
+                <w:rFonts w:ascii="Times New Roman" w:hAnsi="Times New Roman" w:cs="Times New Roman"/>
+                <w:sz w:val="24"/>
+                <w:szCs w:val="24"/>
+              </w:rPr>
+              <w:t>1.9</w:t>
+            </w:r>
+          </w:p>
+        </w:tc>
+        <w:tc>
+          <w:tcPr>
+            <w:tcW w:w="1997" w:type="dxa"/>
+          </w:tcPr>
+          <w:p>
+            <w:pPr>
+              <w:spacing w:line="480" w:lineRule="auto"/>
+              <w:rPr>
+                <w:rFonts w:ascii="Times New Roman" w:hAnsi="Times New Roman" w:cs="Times New Roman"/>
+                <w:sz w:val="24"/>
+                <w:szCs w:val="24"/>
+              </w:rPr>
+            </w:pPr>
+            <w:r>
+              <w:rPr>
+                <w:rFonts w:ascii="Times New Roman" w:hAnsi="Times New Roman" w:cs="Times New Roman"/>
+                <w:sz w:val="24"/>
+                <w:szCs w:val="24"/>
+              </w:rPr>
+              <w:t>25</w:t>
+            </w:r>
+            <w:r>
+              <w:rPr>
+                <w:rFonts w:ascii="Times New Roman" w:hAnsi="Times New Roman" w:cs="Times New Roman"/>
+                <w:sz w:val="24"/>
+                <w:szCs w:val="24"/>
+              </w:rPr>
+              <w:t>, 13, 1.9</w:t>
+            </w:r>
+          </w:p>
+        </w:tc>
+        <w:tc>
+          <w:tcPr>
+            <w:tcW w:w="1997" w:type="dxa"/>
+          </w:tcPr>
+          <w:p>
+            <w:pPr>
+              <w:spacing w:line="480" w:lineRule="auto"/>
+              <w:rPr>
+                <w:rFonts w:ascii="Times New Roman" w:hAnsi="Times New Roman" w:cs="Times New Roman"/>
+                <w:sz w:val="24"/>
+                <w:szCs w:val="24"/>
+              </w:rPr>
+            </w:pPr>
+            <w:r>
+              <w:rPr>
+                <w:rFonts w:ascii="Times New Roman" w:hAnsi="Times New Roman" w:cs="Times New Roman"/>
+                <w:sz w:val="24"/>
+                <w:szCs w:val="24"/>
+              </w:rPr>
+              <w:t>25</w:t>
+            </w:r>
+            <w:r>
+              <w:rPr>
+                <w:rFonts w:ascii="Times New Roman" w:hAnsi="Times New Roman" w:cs="Times New Roman"/>
+                <w:sz w:val="24"/>
+                <w:szCs w:val="24"/>
+              </w:rPr>
+              <w:t>, 13, 1.9</w:t>
+            </w:r>
+          </w:p>
+        </w:tc>
+        <w:tc>
+          <w:tcPr>
+            <w:tcW w:w="1997" w:type="dxa"/>
+          </w:tcPr>
+          <w:p>
+            <w:pPr>
+              <w:spacing w:line="480" w:lineRule="auto"/>
+              <w:rPr>
+                <w:rFonts w:ascii="Times New Roman" w:hAnsi="Times New Roman" w:cs="Times New Roman"/>
+                <w:sz w:val="24"/>
+                <w:szCs w:val="24"/>
+              </w:rPr>
+            </w:pPr>
+            <w:r>
+              <w:rPr>
+                <w:rFonts w:ascii="Times New Roman" w:hAnsi="Times New Roman" w:cs="Times New Roman"/>
+                <w:sz w:val="24"/>
+                <w:szCs w:val="24"/>
+              </w:rPr>
+              <w:t>25</w:t>
+            </w:r>
+            <w:r>
+              <w:rPr>
+                <w:rFonts w:ascii="Times New Roman" w:hAnsi="Times New Roman" w:cs="Times New Roman"/>
+                <w:sz w:val="24"/>
+                <w:szCs w:val="24"/>
+              </w:rPr>
+              <w:t>, 13, 1.9</w:t>
             </w:r>
           </w:p>
         </w:tc>
@@ -1943,76 +2503,116 @@
                 <w:sz w:val="24"/>
                 <w:szCs w:val="24"/>
               </w:rPr>
-              <w:t>1,350 KB</w:t>
-            </w:r>
-          </w:p>
-        </w:tc>
-        <w:tc>
-          <w:tcPr>
-            <w:tcW w:w="1997" w:type="dxa"/>
-          </w:tcPr>
-          <w:p>
-            <w:pPr>
-              <w:spacing w:line="480" w:lineRule="auto"/>
-              <w:rPr>
-                <w:rFonts w:ascii="Times New Roman" w:hAnsi="Times New Roman" w:cs="Times New Roman"/>
-                <w:sz w:val="24"/>
-                <w:szCs w:val="24"/>
-              </w:rPr>
-            </w:pPr>
-            <w:r>
-              <w:rPr>
-                <w:rFonts w:ascii="Times New Roman" w:hAnsi="Times New Roman" w:cs="Times New Roman"/>
-                <w:sz w:val="24"/>
-                <w:szCs w:val="24"/>
-              </w:rPr>
-              <w:t>1,350 KB</w:t>
-            </w:r>
-          </w:p>
-        </w:tc>
-        <w:tc>
-          <w:tcPr>
-            <w:tcW w:w="1997" w:type="dxa"/>
-          </w:tcPr>
-          <w:p>
-            <w:pPr>
-              <w:spacing w:line="480" w:lineRule="auto"/>
-              <w:rPr>
-                <w:rFonts w:ascii="Times New Roman" w:hAnsi="Times New Roman" w:cs="Times New Roman"/>
-                <w:sz w:val="24"/>
-                <w:szCs w:val="24"/>
-              </w:rPr>
-            </w:pPr>
-            <w:r>
-              <w:rPr>
-                <w:rFonts w:ascii="Times New Roman" w:hAnsi="Times New Roman" w:cs="Times New Roman"/>
-                <w:sz w:val="24"/>
-                <w:szCs w:val="24"/>
-              </w:rPr>
-              <w:t>1,350 KB</w:t>
-            </w:r>
-          </w:p>
-        </w:tc>
-        <w:tc>
-          <w:tcPr>
-            <w:tcW w:w="1997" w:type="dxa"/>
-          </w:tcPr>
-          <w:p>
-            <w:pPr>
-              <w:spacing w:line="480" w:lineRule="auto"/>
-              <w:rPr>
-                <w:rFonts w:ascii="Times New Roman" w:hAnsi="Times New Roman" w:cs="Times New Roman"/>
-                <w:sz w:val="24"/>
-                <w:szCs w:val="24"/>
-              </w:rPr>
-            </w:pPr>
-            <w:r>
-              <w:rPr>
-                <w:rFonts w:ascii="Times New Roman" w:hAnsi="Times New Roman" w:cs="Times New Roman"/>
-                <w:sz w:val="24"/>
-                <w:szCs w:val="24"/>
-              </w:rPr>
-              <w:t>1,350 KB</w:t>
+              <w:t>1,350</w:t>
+            </w:r>
+            <w:r>
+              <w:rPr>
+                <w:rFonts w:ascii="Times New Roman" w:hAnsi="Times New Roman" w:cs="Times New Roman"/>
+                <w:sz w:val="24"/>
+                <w:szCs w:val="24"/>
+              </w:rPr>
+              <w:t>, 989, 1.4</w:t>
+            </w:r>
+          </w:p>
+        </w:tc>
+        <w:tc>
+          <w:tcPr>
+            <w:tcW w:w="1997" w:type="dxa"/>
+          </w:tcPr>
+          <w:p>
+            <w:pPr>
+              <w:spacing w:line="480" w:lineRule="auto"/>
+              <w:rPr>
+                <w:rFonts w:ascii="Times New Roman" w:hAnsi="Times New Roman" w:cs="Times New Roman"/>
+                <w:sz w:val="24"/>
+                <w:szCs w:val="24"/>
+              </w:rPr>
+            </w:pPr>
+            <w:r>
+              <w:rPr>
+                <w:rFonts w:ascii="Times New Roman" w:hAnsi="Times New Roman" w:cs="Times New Roman"/>
+                <w:sz w:val="24"/>
+                <w:szCs w:val="24"/>
+              </w:rPr>
+              <w:t>1,350</w:t>
+            </w:r>
+            <w:r>
+              <w:rPr>
+                <w:rFonts w:ascii="Times New Roman" w:hAnsi="Times New Roman" w:cs="Times New Roman"/>
+                <w:sz w:val="24"/>
+                <w:szCs w:val="24"/>
+              </w:rPr>
+              <w:t>, 584, 2.3</w:t>
+            </w:r>
+          </w:p>
+        </w:tc>
+        <w:tc>
+          <w:tcPr>
+            <w:tcW w:w="1997" w:type="dxa"/>
+          </w:tcPr>
+          <w:p>
+            <w:pPr>
+              <w:spacing w:line="480" w:lineRule="auto"/>
+              <w:rPr>
+                <w:rFonts w:ascii="Times New Roman" w:hAnsi="Times New Roman" w:cs="Times New Roman"/>
+                <w:sz w:val="24"/>
+                <w:szCs w:val="24"/>
+              </w:rPr>
+            </w:pPr>
+            <w:r>
+              <w:rPr>
+                <w:rFonts w:ascii="Times New Roman" w:hAnsi="Times New Roman" w:cs="Times New Roman"/>
+                <w:sz w:val="24"/>
+                <w:szCs w:val="24"/>
+              </w:rPr>
+              <w:t>1,350</w:t>
+            </w:r>
+            <w:r>
+              <w:rPr>
+                <w:rFonts w:ascii="Times New Roman" w:hAnsi="Times New Roman" w:cs="Times New Roman"/>
+                <w:sz w:val="24"/>
+                <w:szCs w:val="24"/>
+              </w:rPr>
+              <w:t>, 577, 2.3</w:t>
+            </w:r>
+            <w:r>
+              <w:rPr>
+                <w:rFonts w:ascii="Times New Roman" w:hAnsi="Times New Roman" w:cs="Times New Roman"/>
+                <w:sz w:val="24"/>
+                <w:szCs w:val="24"/>
+              </w:rPr>
+              <w:t>4</w:t>
+            </w:r>
+          </w:p>
+        </w:tc>
+        <w:tc>
+          <w:tcPr>
+            <w:tcW w:w="1997" w:type="dxa"/>
+          </w:tcPr>
+          <w:p>
+            <w:pPr>
+              <w:spacing w:line="480" w:lineRule="auto"/>
+              <w:rPr>
+                <w:rFonts w:ascii="Times New Roman" w:hAnsi="Times New Roman" w:cs="Times New Roman"/>
+                <w:sz w:val="24"/>
+                <w:szCs w:val="24"/>
+              </w:rPr>
+            </w:pPr>
+            <w:r>
+              <w:rPr>
+                <w:rFonts w:ascii="Times New Roman" w:hAnsi="Times New Roman" w:cs="Times New Roman"/>
+                <w:sz w:val="24"/>
+                <w:szCs w:val="24"/>
+              </w:rPr>
+              <w:t>1,350</w:t>
+            </w:r>
+            <w:r>
+              <w:rPr>
+                <w:rFonts w:ascii="Times New Roman" w:hAnsi="Times New Roman" w:cs="Times New Roman"/>
+                <w:sz w:val="24"/>
+                <w:szCs w:val="24"/>
+              </w:rPr>
+              <w:t>, 576, 2.34</w:t>
             </w:r>
           </w:p>
         </w:tc>
@@ -2060,76 +2660,108 @@
                 <w:sz w:val="24"/>
                 <w:szCs w:val="24"/>
               </w:rPr>
-              <w:t>901 KB</w:t>
-            </w:r>
-          </w:p>
-        </w:tc>
-        <w:tc>
-          <w:tcPr>
-            <w:tcW w:w="1997" w:type="dxa"/>
-          </w:tcPr>
-          <w:p>
-            <w:pPr>
-              <w:spacing w:line="480" w:lineRule="auto"/>
-              <w:rPr>
-                <w:rFonts w:ascii="Times New Roman" w:hAnsi="Times New Roman" w:cs="Times New Roman"/>
-                <w:sz w:val="24"/>
-                <w:szCs w:val="24"/>
-              </w:rPr>
-            </w:pPr>
-            <w:r>
-              <w:rPr>
-                <w:rFonts w:ascii="Times New Roman" w:hAnsi="Times New Roman" w:cs="Times New Roman"/>
-                <w:sz w:val="24"/>
-                <w:szCs w:val="24"/>
-              </w:rPr>
-              <w:t>901 KB</w:t>
-            </w:r>
-          </w:p>
-        </w:tc>
-        <w:tc>
-          <w:tcPr>
-            <w:tcW w:w="1997" w:type="dxa"/>
-          </w:tcPr>
-          <w:p>
-            <w:pPr>
-              <w:spacing w:line="480" w:lineRule="auto"/>
-              <w:rPr>
-                <w:rFonts w:ascii="Times New Roman" w:hAnsi="Times New Roman" w:cs="Times New Roman"/>
-                <w:sz w:val="24"/>
-                <w:szCs w:val="24"/>
-              </w:rPr>
-            </w:pPr>
-            <w:r>
-              <w:rPr>
-                <w:rFonts w:ascii="Times New Roman" w:hAnsi="Times New Roman" w:cs="Times New Roman"/>
-                <w:sz w:val="24"/>
-                <w:szCs w:val="24"/>
-              </w:rPr>
-              <w:t>901 KB</w:t>
-            </w:r>
-          </w:p>
-        </w:tc>
-        <w:tc>
-          <w:tcPr>
-            <w:tcW w:w="1997" w:type="dxa"/>
-          </w:tcPr>
-          <w:p>
-            <w:pPr>
-              <w:spacing w:line="480" w:lineRule="auto"/>
-              <w:rPr>
-                <w:rFonts w:ascii="Times New Roman" w:hAnsi="Times New Roman" w:cs="Times New Roman"/>
-                <w:sz w:val="24"/>
-                <w:szCs w:val="24"/>
-              </w:rPr>
-            </w:pPr>
-            <w:r>
-              <w:rPr>
-                <w:rFonts w:ascii="Times New Roman" w:hAnsi="Times New Roman" w:cs="Times New Roman"/>
-                <w:sz w:val="24"/>
-                <w:szCs w:val="24"/>
-              </w:rPr>
-              <w:t>901 KB</w:t>
+              <w:t>901</w:t>
+            </w:r>
+            <w:r>
+              <w:rPr>
+                <w:rFonts w:ascii="Times New Roman" w:hAnsi="Times New Roman" w:cs="Times New Roman"/>
+                <w:sz w:val="24"/>
+                <w:szCs w:val="24"/>
+              </w:rPr>
+              <w:t>, 5, 180.2</w:t>
+            </w:r>
+          </w:p>
+        </w:tc>
+        <w:tc>
+          <w:tcPr>
+            <w:tcW w:w="1997" w:type="dxa"/>
+          </w:tcPr>
+          <w:p>
+            <w:pPr>
+              <w:spacing w:line="480" w:lineRule="auto"/>
+              <w:rPr>
+                <w:rFonts w:ascii="Times New Roman" w:hAnsi="Times New Roman" w:cs="Times New Roman"/>
+                <w:sz w:val="24"/>
+                <w:szCs w:val="24"/>
+              </w:rPr>
+            </w:pPr>
+            <w:r>
+              <w:rPr>
+                <w:rFonts w:ascii="Times New Roman" w:hAnsi="Times New Roman" w:cs="Times New Roman"/>
+                <w:sz w:val="24"/>
+                <w:szCs w:val="24"/>
+              </w:rPr>
+              <w:t>901</w:t>
+            </w:r>
+            <w:r>
+              <w:rPr>
+                <w:rFonts w:ascii="Times New Roman" w:hAnsi="Times New Roman" w:cs="Times New Roman"/>
+                <w:sz w:val="24"/>
+                <w:szCs w:val="24"/>
+              </w:rPr>
+              <w:t>, 4, 225.3</w:t>
+            </w:r>
+          </w:p>
+        </w:tc>
+        <w:tc>
+          <w:tcPr>
+            <w:tcW w:w="1997" w:type="dxa"/>
+          </w:tcPr>
+          <w:p>
+            <w:pPr>
+              <w:spacing w:line="480" w:lineRule="auto"/>
+              <w:rPr>
+                <w:rFonts w:ascii="Times New Roman" w:hAnsi="Times New Roman" w:cs="Times New Roman"/>
+                <w:sz w:val="24"/>
+                <w:szCs w:val="24"/>
+              </w:rPr>
+            </w:pPr>
+            <w:r>
+              <w:rPr>
+                <w:rFonts w:ascii="Times New Roman" w:hAnsi="Times New Roman" w:cs="Times New Roman"/>
+                <w:sz w:val="24"/>
+                <w:szCs w:val="24"/>
+              </w:rPr>
+              <w:t>901</w:t>
+            </w:r>
+            <w:r>
+              <w:rPr>
+                <w:rFonts w:ascii="Times New Roman" w:hAnsi="Times New Roman" w:cs="Times New Roman"/>
+                <w:sz w:val="24"/>
+                <w:szCs w:val="24"/>
+              </w:rPr>
+              <w:t>, 4, 225.3</w:t>
+            </w:r>
+          </w:p>
+        </w:tc>
+        <w:tc>
+          <w:tcPr>
+            <w:tcW w:w="1997" w:type="dxa"/>
+          </w:tcPr>
+          <w:p>
+            <w:pPr>
+              <w:spacing w:line="480" w:lineRule="auto"/>
+              <w:rPr>
+                <w:rFonts w:ascii="Times New Roman" w:hAnsi="Times New Roman" w:cs="Times New Roman"/>
+                <w:sz w:val="24"/>
+                <w:szCs w:val="24"/>
+              </w:rPr>
+            </w:pPr>
+            <w:r>
+              <w:rPr>
+                <w:rFonts w:ascii="Times New Roman" w:hAnsi="Times New Roman" w:cs="Times New Roman"/>
+                <w:sz w:val="24"/>
+                <w:szCs w:val="24"/>
+              </w:rPr>
+              <w:t>901</w:t>
+            </w:r>
+            <w:r>
+              <w:rPr>
+                <w:rFonts w:ascii="Times New Roman" w:hAnsi="Times New Roman" w:cs="Times New Roman"/>
+                <w:sz w:val="24"/>
+                <w:szCs w:val="24"/>
+              </w:rPr>
+              <w:t>, 4, 225.3</w:t>
             </w:r>
           </w:p>
         </w:tc>
@@ -2150,7 +2782,7 @@
           <w:sz w:val="24"/>
           <w:szCs w:val="24"/>
         </w:rPr>
-        <w:t>winnit256</w:t>
+        <w:t>winnt256</w:t>
       </w:r>
       <w:r>
         <w:rPr>
@@ -2158,8 +2790,7 @@
           <w:sz w:val="24"/>
           <w:szCs w:val="24"/>
         </w:rPr>
-        <w:tab/>
-        <w:t>154 KB</w:t>
+        <w:t>.bmp</w:t>
       </w:r>
       <w:r>
         <w:rPr>
@@ -2168,7 +2799,7 @@
           <w:szCs w:val="24"/>
         </w:rPr>
         <w:tab/>
-        <w:t xml:space="preserve">          </w:t>
+        <w:t xml:space="preserve"> </w:t>
       </w:r>
       <w:r>
         <w:rPr>
@@ -2176,7 +2807,7 @@
           <w:sz w:val="24"/>
           <w:szCs w:val="24"/>
         </w:rPr>
-        <w:t>154 KB</w:t>
+        <w:t>154</w:t>
       </w:r>
       <w:r>
         <w:rPr>
@@ -2184,7 +2815,7 @@
           <w:sz w:val="24"/>
           <w:szCs w:val="24"/>
         </w:rPr>
-        <w:tab/>
+        <w:t>, 156, 0.99</w:t>
       </w:r>
       <w:r>
         <w:rPr>
@@ -2193,7 +2824,7 @@
           <w:szCs w:val="24"/>
         </w:rPr>
         <w:tab/>
-        <w:t xml:space="preserve">        </w:t>
+        <w:t xml:space="preserve"> </w:t>
       </w:r>
       <w:r>
         <w:rPr>
@@ -2201,7 +2832,7 @@
           <w:sz w:val="24"/>
           <w:szCs w:val="24"/>
         </w:rPr>
-        <w:t>154 KB</w:t>
+        <w:t>154</w:t>
       </w:r>
       <w:r>
         <w:rPr>
@@ -2209,7 +2840,7 @@
           <w:sz w:val="24"/>
           <w:szCs w:val="24"/>
         </w:rPr>
-        <w:t xml:space="preserve">                    </w:t>
+        <w:t>, 62, 2.5</w:t>
       </w:r>
       <w:r>
         <w:rPr>
@@ -2217,7 +2848,241 @@
           <w:sz w:val="24"/>
           <w:szCs w:val="24"/>
         </w:rPr>
-        <w:t>154 KB</w:t>
+        <w:tab/>
+        <w:t xml:space="preserve">  </w:t>
+      </w:r>
+      <w:r>
+        <w:rPr>
+          <w:rFonts w:ascii="Times New Roman" w:hAnsi="Times New Roman" w:cs="Times New Roman"/>
+          <w:sz w:val="24"/>
+          <w:szCs w:val="24"/>
+        </w:rPr>
+        <w:t xml:space="preserve">   </w:t>
+      </w:r>
+      <w:r>
+        <w:rPr>
+          <w:rFonts w:ascii="Times New Roman" w:hAnsi="Times New Roman" w:cs="Times New Roman"/>
+          <w:sz w:val="24"/>
+          <w:szCs w:val="24"/>
+        </w:rPr>
+        <w:t>154</w:t>
+      </w:r>
+      <w:r>
+        <w:rPr>
+          <w:rFonts w:ascii="Times New Roman" w:hAnsi="Times New Roman" w:cs="Times New Roman"/>
+          <w:sz w:val="24"/>
+          <w:szCs w:val="24"/>
+        </w:rPr>
+        <w:t xml:space="preserve">, 62, 2.5 </w:t>
+      </w:r>
+      <w:r>
+        <w:rPr>
+          <w:rFonts w:ascii="Times New Roman" w:hAnsi="Times New Roman" w:cs="Times New Roman"/>
+          <w:sz w:val="24"/>
+          <w:szCs w:val="24"/>
+        </w:rPr>
+        <w:t xml:space="preserve">                  </w:t>
+      </w:r>
+      <w:r>
+        <w:rPr>
+          <w:rFonts w:ascii="Times New Roman" w:hAnsi="Times New Roman" w:cs="Times New Roman"/>
+          <w:sz w:val="24"/>
+          <w:szCs w:val="24"/>
+        </w:rPr>
+        <w:t>154</w:t>
+      </w:r>
+      <w:r>
+        <w:rPr>
+          <w:rFonts w:ascii="Times New Roman" w:hAnsi="Times New Roman" w:cs="Times New Roman"/>
+          <w:sz w:val="24"/>
+          <w:szCs w:val="24"/>
+        </w:rPr>
+        <w:t>, 62, 2.5</w:t>
+      </w:r>
+    </w:p>
+    <w:p>
+      <w:pPr>
+        <w:spacing w:line="480" w:lineRule="auto"/>
+        <w:rPr>
+          <w:rFonts w:ascii="Times New Roman" w:hAnsi="Times New Roman" w:cs="Times New Roman"/>
+          <w:sz w:val="24"/>
+          <w:szCs w:val="24"/>
+        </w:rPr>
+      </w:pPr>
+    </w:p>
+    <w:p>
+      <w:pPr>
+        <w:spacing w:line="480" w:lineRule="auto"/>
+        <w:rPr>
+          <w:rFonts w:ascii="Times New Roman" w:hAnsi="Times New Roman" w:cs="Times New Roman"/>
+          <w:sz w:val="24"/>
+          <w:szCs w:val="24"/>
+        </w:rPr>
+      </w:pPr>
+    </w:p>
+    <w:p>
+      <w:pPr>
+        <w:spacing w:line="480" w:lineRule="auto"/>
+        <w:rPr>
+          <w:rFonts w:ascii="Times New Roman" w:hAnsi="Times New Roman" w:cs="Times New Roman"/>
+          <w:sz w:val="24"/>
+          <w:szCs w:val="24"/>
+        </w:rPr>
+      </w:pPr>
+      <w:r>
+        <w:rPr>
+          <w:rFonts w:ascii="Times New Roman" w:hAnsi="Times New Roman" w:cs="Times New Roman"/>
+          <w:sz w:val="24"/>
+          <w:szCs w:val="24"/>
+        </w:rPr>
+        <w:lastRenderedPageBreak/>
+        <w:tab/>
+        <w:t xml:space="preserve">Using this chart of the sizes of various test files in the project before and after compression, as well as their ratios allows us to see the effectiveness and efficiency of the 4 methods of compression above. </w:t>
+      </w:r>
+      <w:r>
+        <w:rPr>
+          <w:rFonts w:ascii="Times New Roman" w:hAnsi="Times New Roman" w:cs="Times New Roman"/>
+          <w:sz w:val="24"/>
+          <w:szCs w:val="24"/>
+        </w:rPr>
+        <w:t>LZWmod</w:t>
+      </w:r>
+      <w:r>
+        <w:rPr>
+          <w:rFonts w:ascii="Times New Roman" w:hAnsi="Times New Roman" w:cs="Times New Roman"/>
+          <w:sz w:val="24"/>
+          <w:szCs w:val="24"/>
+        </w:rPr>
+        <w:t>.java</w:t>
+      </w:r>
+      <w:r>
+        <w:rPr>
+          <w:rFonts w:ascii="Times New Roman" w:hAnsi="Times New Roman" w:cs="Times New Roman"/>
+          <w:sz w:val="24"/>
+          <w:szCs w:val="24"/>
+        </w:rPr>
+        <w:t xml:space="preserve"> with or without reset compresses the file size, for the most part, very well. I speculate that the compress.exe executable provided to us for the project is similar in implementation to LZWmod</w:t>
+      </w:r>
+      <w:r>
+        <w:rPr>
+          <w:rFonts w:ascii="Times New Roman" w:hAnsi="Times New Roman" w:cs="Times New Roman"/>
+          <w:sz w:val="24"/>
+          <w:szCs w:val="24"/>
+        </w:rPr>
+        <w:t>.java</w:t>
+      </w:r>
+      <w:r>
+        <w:rPr>
+          <w:rFonts w:ascii="Times New Roman" w:hAnsi="Times New Roman" w:cs="Times New Roman"/>
+          <w:sz w:val="24"/>
+          <w:szCs w:val="24"/>
+        </w:rPr>
+        <w:t>, because the compresses sizes and ratios are very similar for those two programs. For LZW.java, however, the compression was inefficient and ineffective. Compressing files with LZW.java not only took longer than LZWmod.java and compress.exe, but the compressed file sizes were not as small as the compressed file sizes in the other programs. The compression ratios for LZWmod</w:t>
+      </w:r>
+      <w:r>
+        <w:rPr>
+          <w:rFonts w:ascii="Times New Roman" w:hAnsi="Times New Roman" w:cs="Times New Roman"/>
+          <w:sz w:val="24"/>
+          <w:szCs w:val="24"/>
+        </w:rPr>
+        <w:t>.java</w:t>
+      </w:r>
+      <w:r>
+        <w:rPr>
+          <w:rFonts w:ascii="Times New Roman" w:hAnsi="Times New Roman" w:cs="Times New Roman"/>
+          <w:sz w:val="24"/>
+          <w:szCs w:val="24"/>
+        </w:rPr>
+        <w:t xml:space="preserve"> and compress.exe were higher</w:t>
+      </w:r>
+      <w:r>
+        <w:rPr>
+          <w:rFonts w:ascii="Times New Roman" w:hAnsi="Times New Roman" w:cs="Times New Roman"/>
+          <w:sz w:val="24"/>
+          <w:szCs w:val="24"/>
+        </w:rPr>
+        <w:t xml:space="preserve"> and provided great compression for bmp files</w:t>
+      </w:r>
+      <w:r>
+        <w:rPr>
+          <w:rFonts w:ascii="Times New Roman" w:hAnsi="Times New Roman" w:cs="Times New Roman"/>
+          <w:sz w:val="24"/>
+          <w:szCs w:val="24"/>
+        </w:rPr>
+        <w:t>.</w:t>
+      </w:r>
+      <w:r>
+        <w:rPr>
+          <w:rFonts w:ascii="Times New Roman" w:hAnsi="Times New Roman" w:cs="Times New Roman"/>
+          <w:sz w:val="24"/>
+          <w:szCs w:val="24"/>
+        </w:rPr>
+        <w:t xml:space="preserve"> </w:t>
+      </w:r>
+    </w:p>
+    <w:p>
+      <w:pPr>
+        <w:spacing w:line="480" w:lineRule="auto"/>
+        <w:rPr>
+          <w:rFonts w:ascii="Times New Roman" w:hAnsi="Times New Roman" w:cs="Times New Roman"/>
+          <w:sz w:val="24"/>
+          <w:szCs w:val="24"/>
+        </w:rPr>
+      </w:pPr>
+      <w:r>
+        <w:rPr>
+          <w:rFonts w:ascii="Times New Roman" w:hAnsi="Times New Roman" w:cs="Times New Roman"/>
+          <w:sz w:val="24"/>
+          <w:szCs w:val="24"/>
+        </w:rPr>
+        <w:tab/>
+        <w:t xml:space="preserve">Some files, like bogusInput.txt and bogusOutput.txt, are unable to compress because there was nothing in these files to compress. For example, an empty txt file cannot compress any further. In LZWmod.java and LZW.java, we throw an exception if this occurs, but in compress.exe, the file is just left alone and not compressed. </w:t>
+      </w:r>
+    </w:p>
+    <w:p>
+      <w:pPr>
+        <w:spacing w:line="480" w:lineRule="auto"/>
+        <w:rPr>
+          <w:rFonts w:ascii="Times New Roman" w:hAnsi="Times New Roman" w:cs="Times New Roman"/>
+          <w:sz w:val="24"/>
+          <w:szCs w:val="24"/>
+        </w:rPr>
+      </w:pPr>
+      <w:r>
+        <w:rPr>
+          <w:rFonts w:ascii="Times New Roman" w:hAnsi="Times New Roman" w:cs="Times New Roman"/>
+          <w:sz w:val="24"/>
+          <w:szCs w:val="24"/>
+        </w:rPr>
+        <w:tab/>
+        <w:t>There were also some files that gave bad compression ratios. After compressing them, the file size could be potentially bigger. We saw this with frosty.jpg and gone_fishing.bmp. z. I believe that the reason for this was that these files were already compressed before attempting to compress again, so that messed with the file size.</w:t>
+      </w:r>
+    </w:p>
+    <w:p>
+      <w:pPr>
+        <w:spacing w:line="480" w:lineRule="auto"/>
+        <w:rPr>
+          <w:rFonts w:ascii="Times New Roman" w:hAnsi="Times New Roman" w:cs="Times New Roman"/>
+          <w:sz w:val="24"/>
+          <w:szCs w:val="24"/>
+        </w:rPr>
+      </w:pPr>
+      <w:r>
+        <w:rPr>
+          <w:rFonts w:ascii="Times New Roman" w:hAnsi="Times New Roman" w:cs="Times New Roman"/>
+          <w:sz w:val="24"/>
+          <w:szCs w:val="24"/>
+        </w:rPr>
+        <w:tab/>
+        <w:t xml:space="preserve">Overall, this LZW project was a great way to learn about compression methods. I’d always wondered how compression worked with large files, so it was great that I got to learn about that in a class like 1501. </w:t>
+      </w:r>
+      <w:r>
+        <w:rPr>
+          <w:rFonts w:ascii="Times New Roman" w:hAnsi="Times New Roman" w:cs="Times New Roman"/>
+          <w:sz w:val="24"/>
+          <w:szCs w:val="24"/>
+        </w:rPr>
+        <w:t xml:space="preserve">I’m very grateful for the opportunity to expand my knowledge on Computer Science. </w:t>
       </w:r>
     </w:p>
     <w:p>

</xml_diff>